<commit_message>
Added more modules & trigger phrases
I think the list of modules and their trigger phrases is nearly completed. We'll have to do a lot of double-checking to assure everything is accurate!
</commit_message>
<xml_diff>
--- a/Documentation/AriGato_Nao_UserManual_INPROGRESS.docx
+++ b/Documentation/AriGato_Nao_UserManual_INPROGRESS.docx
@@ -1,11 +1,13 @@
 
 <file path=word/document.xml><?xml version="1.0" encoding="utf-8"?>
-<w:document xmlns:wpc="http://schemas.microsoft.com/office/word/2010/wordprocessingCanvas" xmlns:cx="http://schemas.microsoft.com/office/drawing/2014/chartex" xmlns:cx1="http://schemas.microsoft.com/office/drawing/2015/9/8/chartex" xmlns:mc="http://schemas.openxmlformats.org/markup-compatibility/2006" xmlns:o="urn:schemas-microsoft-com:office:office" xmlns:r="http://schemas.openxmlformats.org/officeDocument/2006/relationships" xmlns:m="http://schemas.openxmlformats.org/officeDocument/2006/math" xmlns:v="urn:schemas-microsoft-com:vml" xmlns:wp14="http://schemas.microsoft.com/office/word/2010/wordprocessingDrawing" xmlns:wp="http://schemas.openxmlformats.org/drawingml/2006/wordprocessingDrawing" xmlns:w10="urn:schemas-microsoft-com:office:word" xmlns:w="http://schemas.openxmlformats.org/wordprocessingml/2006/main" xmlns:w14="http://schemas.microsoft.com/office/word/2010/wordml" xmlns:w15="http://schemas.microsoft.com/office/word/2012/wordml" xmlns:w16se="http://schemas.microsoft.com/office/word/2015/wordml/symex" xmlns:wpg="http://schemas.microsoft.com/office/word/2010/wordprocessingGroup" xmlns:wpi="http://schemas.microsoft.com/office/word/2010/wordprocessingInk" xmlns:wne="http://schemas.microsoft.com/office/word/2006/wordml" xmlns:wps="http://schemas.microsoft.com/office/word/2010/wordprocessingShape" mc:Ignorable="w14 w15 w16se wp14">
+<w:document xmlns:wpc="http://schemas.microsoft.com/office/word/2010/wordprocessingCanvas" xmlns:cx="http://schemas.microsoft.com/office/drawing/2014/chartex" xmlns:cx1="http://schemas.microsoft.com/office/drawing/2015/9/8/chartex" xmlns:cx2="http://schemas.microsoft.com/office/drawing/2015/10/21/chartex" xmlns:cx3="http://schemas.microsoft.com/office/drawing/2016/5/9/chartex" xmlns:cx4="http://schemas.microsoft.com/office/drawing/2016/5/10/chartex" xmlns:cx5="http://schemas.microsoft.com/office/drawing/2016/5/11/chartex" xmlns:cx6="http://schemas.microsoft.com/office/drawing/2016/5/12/chartex" xmlns:cx7="http://schemas.microsoft.com/office/drawing/2016/5/13/chartex" xmlns:cx8="http://schemas.microsoft.com/office/drawing/2016/5/14/chartex" xmlns:mc="http://schemas.openxmlformats.org/markup-compatibility/2006" xmlns:aink="http://schemas.microsoft.com/office/drawing/2016/ink" xmlns:am3d="http://schemas.microsoft.com/office/drawing/2017/model3d" xmlns:o="urn:schemas-microsoft-com:office:office" xmlns:r="http://schemas.openxmlformats.org/officeDocument/2006/relationships" xmlns:m="http://schemas.openxmlformats.org/officeDocument/2006/math" xmlns:v="urn:schemas-microsoft-com:vml" xmlns:wp14="http://schemas.microsoft.com/office/word/2010/wordprocessingDrawing" xmlns:wp="http://schemas.openxmlformats.org/drawingml/2006/wordprocessingDrawing" xmlns:w10="urn:schemas-microsoft-com:office:word" xmlns:w="http://schemas.openxmlformats.org/wordprocessingml/2006/main" xmlns:w14="http://schemas.microsoft.com/office/word/2010/wordml" xmlns:w15="http://schemas.microsoft.com/office/word/2012/wordml" xmlns:w16cid="http://schemas.microsoft.com/office/word/2016/wordml/cid" xmlns:w16se="http://schemas.microsoft.com/office/word/2015/wordml/symex" xmlns:wpg="http://schemas.microsoft.com/office/word/2010/wordprocessingGroup" xmlns:wpi="http://schemas.microsoft.com/office/word/2010/wordprocessingInk" xmlns:wne="http://schemas.microsoft.com/office/word/2006/wordml" xmlns:wps="http://schemas.microsoft.com/office/word/2010/wordprocessingShape" mc:Ignorable="w14 w15 w16se w16cid wp14">
   <w:body>
     <w:p>
       <w:pPr>
         <w:pStyle w:val="Subtitle"/>
       </w:pPr>
+      <w:bookmarkStart w:id="0" w:name="_GoBack"/>
+      <w:bookmarkEnd w:id="0"/>
       <w:r>
         <w:t>VERSION 1.0</w:t>
       </w:r>
@@ -432,6 +434,7 @@
           <w15:appearance w15:val="hidden"/>
           <w:text/>
         </w:sdtPr>
+        <w:sdtEndPr/>
         <w:sdtContent>
           <w:r>
             <w:t>Your name</w:t>
@@ -455,6 +458,7 @@
           <w15:appearance w15:val="hidden"/>
           <w:text/>
         </w:sdtPr>
+        <w:sdtEndPr/>
         <w:sdtContent>
           <w:r>
             <w:t>Arigato, central washington university</w:t>
@@ -478,6 +482,7 @@
           <w15:appearance w15:val="hidden"/>
           <w:text/>
         </w:sdtPr>
+        <w:sdtEndPr/>
         <w:sdtContent>
           <w:r>
             <w:t>Ellensburg, wa</w:t>
@@ -969,7 +974,15 @@
         <w:t xml:space="preserve"> be conducted in either Python or C++</w:t>
       </w:r>
       <w:r>
-        <w:t>, though some other programming languages have small amounts of support as well (e.g. Java, MatLab)</w:t>
+        <w:t xml:space="preserve">, though some other programming languages have small amounts of support as well (e.g. Java, </w:t>
+      </w:r>
+      <w:proofErr w:type="spellStart"/>
+      <w:r>
+        <w:t>MatLab</w:t>
+      </w:r>
+      <w:proofErr w:type="spellEnd"/>
+      <w:r>
+        <w:t>)</w:t>
       </w:r>
       <w:r>
         <w:t>.</w:t>
@@ -1157,8 +1170,8 @@
           <w:lang w:eastAsia="en-US"/>
         </w:rPr>
       </w:pPr>
-      <w:bookmarkStart w:id="0" w:name="_Toc531009996"/>
-      <w:bookmarkStart w:id="1" w:name="_Toc531181316"/>
+      <w:bookmarkStart w:id="1" w:name="_Toc531009996"/>
+      <w:bookmarkStart w:id="2" w:name="_Toc531181316"/>
       <w:r>
         <w:rPr>
           <w:rStyle w:val="Heading3Char"/>
@@ -1173,8 +1186,8 @@
         </w:rPr>
         <w:t>ran</w:t>
       </w:r>
-      <w:bookmarkEnd w:id="0"/>
       <w:bookmarkEnd w:id="1"/>
+      <w:bookmarkEnd w:id="2"/>
     </w:p>
     <w:p>
       <w:pPr>
@@ -1247,8 +1260,8 @@
           <w14:ligatures w14:val="none"/>
         </w:rPr>
       </w:pPr>
-      <w:bookmarkStart w:id="2" w:name="_Toc531009997"/>
-      <w:bookmarkStart w:id="3" w:name="_Toc531181317"/>
+      <w:bookmarkStart w:id="3" w:name="_Toc531009997"/>
+      <w:bookmarkStart w:id="4" w:name="_Toc531181317"/>
       <w:r>
         <w:rPr>
           <w:rStyle w:val="Heading3Char"/>
@@ -1256,8 +1269,8 @@
         </w:rPr>
         <w:t>API</w:t>
       </w:r>
-      <w:bookmarkEnd w:id="2"/>
       <w:bookmarkEnd w:id="3"/>
+      <w:bookmarkEnd w:id="4"/>
     </w:p>
     <w:p>
       <w:pPr>
@@ -1368,8 +1381,8 @@
           <w14:ligatures w14:val="none"/>
         </w:rPr>
       </w:pPr>
-      <w:bookmarkStart w:id="4" w:name="_Toc531009998"/>
-      <w:bookmarkStart w:id="5" w:name="_Toc531181318"/>
+      <w:bookmarkStart w:id="5" w:name="_Toc531009998"/>
+      <w:bookmarkStart w:id="6" w:name="_Toc531181318"/>
     </w:p>
     <w:p>
       <w:pPr>
@@ -1400,8 +1413,8 @@
         </w:rPr>
         <w:t>Choregraphe</w:t>
       </w:r>
-      <w:bookmarkEnd w:id="4"/>
       <w:bookmarkEnd w:id="5"/>
+      <w:bookmarkEnd w:id="6"/>
     </w:p>
     <w:p>
       <w:pPr>
@@ -1487,8 +1500,8 @@
           <w:lang w:eastAsia="en-US"/>
         </w:rPr>
       </w:pPr>
-      <w:bookmarkStart w:id="6" w:name="_Toc531010000"/>
-      <w:bookmarkStart w:id="7" w:name="_Toc531181320"/>
+      <w:bookmarkStart w:id="7" w:name="_Toc531010000"/>
+      <w:bookmarkStart w:id="8" w:name="_Toc531181320"/>
       <w:r>
         <w:rPr>
           <w:rFonts w:eastAsia="Times New Roman"/>
@@ -1496,9 +1509,9 @@
         </w:rPr>
         <w:t>Ethernet</w:t>
       </w:r>
-      <w:bookmarkStart w:id="8" w:name="_Toc531010001"/>
-      <w:bookmarkEnd w:id="6"/>
+      <w:bookmarkStart w:id="9" w:name="_Toc531010001"/>
       <w:bookmarkEnd w:id="7"/>
+      <w:bookmarkEnd w:id="8"/>
     </w:p>
     <w:p>
       <w:pPr>
@@ -1508,9 +1521,9 @@
           <w:lang w:eastAsia="en-US"/>
         </w:rPr>
       </w:pPr>
-      <w:bookmarkStart w:id="9" w:name="_Toc531010039"/>
-      <w:bookmarkEnd w:id="8"/>
+      <w:bookmarkStart w:id="10" w:name="_Toc531010039"/>
       <w:bookmarkEnd w:id="9"/>
+      <w:bookmarkEnd w:id="10"/>
       <w:r>
         <w:rPr>
           <w:rFonts w:ascii="Arial" w:eastAsia="Arial" w:hAnsi="Arial" w:cs="Arial"/>
@@ -1540,14 +1553,14 @@
           <w:rStyle w:val="Heading3Char"/>
         </w:rPr>
       </w:pPr>
-      <w:bookmarkStart w:id="10" w:name="_Toc531181321"/>
+      <w:bookmarkStart w:id="11" w:name="_Toc531181321"/>
       <w:r>
         <w:rPr>
           <w:rStyle w:val="Heading3Char"/>
         </w:rPr>
         <w:t>Library</w:t>
       </w:r>
-      <w:bookmarkEnd w:id="10"/>
+      <w:bookmarkEnd w:id="11"/>
     </w:p>
     <w:p>
       <w:pPr>
@@ -1658,7 +1671,7 @@
           <w14:ligatures w14:val="none"/>
         </w:rPr>
       </w:pPr>
-      <w:bookmarkStart w:id="11" w:name="_Toc531181322"/>
+      <w:bookmarkStart w:id="12" w:name="_Toc531181322"/>
       <w:r>
         <w:rPr>
           <w:rStyle w:val="Heading3Char"/>
@@ -1666,7 +1679,7 @@
         </w:rPr>
         <w:t>NAO</w:t>
       </w:r>
-      <w:bookmarkEnd w:id="11"/>
+      <w:bookmarkEnd w:id="12"/>
     </w:p>
     <w:p>
       <w:pPr>
@@ -1735,7 +1748,7 @@
           <w:lang w:eastAsia="en-US"/>
         </w:rPr>
       </w:pPr>
-      <w:bookmarkStart w:id="12" w:name="_Toc531181323"/>
+      <w:bookmarkStart w:id="13" w:name="_Toc531181323"/>
       <w:r>
         <w:rPr>
           <w:rStyle w:val="Heading3Char"/>
@@ -1743,7 +1756,7 @@
         </w:rPr>
         <w:t>NAOqI</w:t>
       </w:r>
-      <w:bookmarkEnd w:id="12"/>
+      <w:bookmarkEnd w:id="13"/>
     </w:p>
     <w:p>
       <w:pPr>
@@ -1807,7 +1820,7 @@
           <w14:ligatures w14:val="none"/>
         </w:rPr>
       </w:pPr>
-      <w:bookmarkStart w:id="13" w:name="_Toc531181324"/>
+      <w:bookmarkStart w:id="14" w:name="_Toc531181324"/>
       <w:r>
         <w:rPr>
           <w:rStyle w:val="Heading3Char"/>
@@ -1815,7 +1828,7 @@
         </w:rPr>
         <w:t>See</w:t>
       </w:r>
-      <w:bookmarkEnd w:id="13"/>
+      <w:bookmarkEnd w:id="14"/>
     </w:p>
     <w:p>
       <w:pPr>
@@ -1885,7 +1898,7 @@
           <w14:ligatures w14:val="none"/>
         </w:rPr>
       </w:pPr>
-      <w:bookmarkStart w:id="14" w:name="_Toc531181325"/>
+      <w:bookmarkStart w:id="15" w:name="_Toc531181325"/>
       <w:r>
         <w:rPr>
           <w:rStyle w:val="Heading3Char"/>
@@ -1893,7 +1906,7 @@
         </w:rPr>
         <w:t>Sensor</w:t>
       </w:r>
-      <w:bookmarkEnd w:id="14"/>
+      <w:bookmarkEnd w:id="15"/>
     </w:p>
     <w:p>
       <w:pPr>
@@ -1943,7 +1956,7 @@
           <w14:ligatures w14:val="none"/>
         </w:rPr>
       </w:pPr>
-      <w:bookmarkStart w:id="15" w:name="_Toc531181326"/>
+      <w:bookmarkStart w:id="16" w:name="_Toc531181326"/>
       <w:r>
         <w:rPr>
           <w:rStyle w:val="Heading3Char"/>
@@ -1951,7 +1964,7 @@
         </w:rPr>
         <w:t>Software</w:t>
       </w:r>
-      <w:bookmarkEnd w:id="15"/>
+      <w:bookmarkEnd w:id="16"/>
     </w:p>
     <w:p>
       <w:pPr>
@@ -2071,7 +2084,7 @@
           <w14:ligatures w14:val="none"/>
         </w:rPr>
       </w:pPr>
-      <w:bookmarkStart w:id="16" w:name="_Toc531181328"/>
+      <w:bookmarkStart w:id="17" w:name="_Toc531181328"/>
       <w:r>
         <w:rPr>
           <w:rStyle w:val="Heading3Char"/>
@@ -2079,7 +2092,7 @@
         </w:rPr>
         <w:t>User</w:t>
       </w:r>
-      <w:bookmarkEnd w:id="16"/>
+      <w:bookmarkEnd w:id="17"/>
     </w:p>
     <w:p>
       <w:pPr>
@@ -2956,7 +2969,7 @@
         <w:pStyle w:val="Heading9"/>
       </w:pPr>
       <w:r>
-        <w:t>Developers</w:t>
+        <w:t>can you do my homework?</w:t>
       </w:r>
     </w:p>
     <w:p>
@@ -2974,13 +2987,7 @@
         </w:numPr>
       </w:pPr>
       <w:r>
-        <w:t>“</w:t>
-      </w:r>
-      <w:r>
-        <w:t>Who is developing your programs?</w:t>
-      </w:r>
-      <w:r>
-        <w:t>”</w:t>
+        <w:t>“Can you do my homework?”</w:t>
       </w:r>
     </w:p>
     <w:p>
@@ -2992,13 +2999,7 @@
         </w:numPr>
       </w:pPr>
       <w:r>
-        <w:t>“</w:t>
-      </w:r>
-      <w:r>
-        <w:t>Who is working on you?</w:t>
-      </w:r>
-      <w:r>
-        <w:t>”</w:t>
+        <w:t>“Can you do my work?”</w:t>
       </w:r>
     </w:p>
     <w:p>
@@ -3010,13 +3011,55 @@
         </w:numPr>
       </w:pPr>
       <w:r>
-        <w:t>“</w:t>
-      </w:r>
-      <w:r>
-        <w:t>Who is in the capstone project?</w:t>
-      </w:r>
-      <w:r>
-        <w:t>”</w:t>
+        <w:t>“Can you do my math homework?”</w:t>
+      </w:r>
+    </w:p>
+    <w:p>
+      <w:pPr>
+        <w:pStyle w:val="ListParagraph"/>
+        <w:numPr>
+          <w:ilvl w:val="0"/>
+          <w:numId w:val="3"/>
+        </w:numPr>
+      </w:pPr>
+      <w:r>
+        <w:t>“Can you do my Computer Science homework?”</w:t>
+      </w:r>
+    </w:p>
+    <w:p>
+      <w:pPr>
+        <w:pStyle w:val="ListParagraph"/>
+        <w:numPr>
+          <w:ilvl w:val="0"/>
+          <w:numId w:val="3"/>
+        </w:numPr>
+      </w:pPr>
+      <w:r>
+        <w:t>Can you do my CS homework?”</w:t>
+      </w:r>
+    </w:p>
+    <w:p>
+      <w:pPr>
+        <w:pStyle w:val="ListParagraph"/>
+        <w:numPr>
+          <w:ilvl w:val="0"/>
+          <w:numId w:val="3"/>
+        </w:numPr>
+      </w:pPr>
+      <w:r>
+        <w:t>“Can you code for me?”</w:t>
+      </w:r>
+    </w:p>
+    <w:p>
+      <w:pPr>
+        <w:pStyle w:val="ListParagraph"/>
+        <w:numPr>
+          <w:ilvl w:val="0"/>
+          <w:numId w:val="3"/>
+        </w:numPr>
+      </w:pPr>
+      <w:r>
+        <w:t>“Can you do my lab for me?”</w:t>
       </w:r>
     </w:p>
     <w:p>
@@ -3024,28 +3067,10 @@
         <w:ind w:left="720"/>
       </w:pPr>
       <w:r>
-        <w:t xml:space="preserve">Description: </w:t>
-      </w:r>
-      <w:r>
-        <w:t>NAO</w:t>
-      </w:r>
-      <w:r>
-        <w:t xml:space="preserve"> </w:t>
-      </w:r>
-      <w:r>
-        <w:t xml:space="preserve">will </w:t>
-      </w:r>
-      <w:r>
-        <w:t>list the team members of the Ari</w:t>
-      </w:r>
-      <w:r>
-        <w:t>G</w:t>
-      </w:r>
-      <w:r>
-        <w:t>ato capstone project</w:t>
-      </w:r>
-      <w:r>
-        <w:t>.</w:t>
+        <w:t xml:space="preserve">Description: NAO </w:t>
+      </w:r>
+      <w:r>
+        <w:t>will respond by telling the user that they should do their own work!</w:t>
       </w:r>
     </w:p>
     <w:p>
@@ -3058,7 +3083,7 @@
         <w:pStyle w:val="Heading9"/>
       </w:pPr>
       <w:r>
-        <w:t>favorite class</w:t>
+        <w:t>Developers</w:t>
       </w:r>
     </w:p>
     <w:p>
@@ -3072,6 +3097,108 @@
         <w:pStyle w:val="ListParagraph"/>
         <w:numPr>
           <w:ilvl w:val="0"/>
+          <w:numId w:val="3"/>
+        </w:numPr>
+      </w:pPr>
+      <w:r>
+        <w:t>“</w:t>
+      </w:r>
+      <w:r>
+        <w:t>Who is developing your programs?</w:t>
+      </w:r>
+      <w:r>
+        <w:t>”</w:t>
+      </w:r>
+    </w:p>
+    <w:p>
+      <w:pPr>
+        <w:pStyle w:val="ListParagraph"/>
+        <w:numPr>
+          <w:ilvl w:val="0"/>
+          <w:numId w:val="3"/>
+        </w:numPr>
+      </w:pPr>
+      <w:r>
+        <w:t>“</w:t>
+      </w:r>
+      <w:r>
+        <w:t>Who is working on you?</w:t>
+      </w:r>
+      <w:r>
+        <w:t>”</w:t>
+      </w:r>
+    </w:p>
+    <w:p>
+      <w:pPr>
+        <w:pStyle w:val="ListParagraph"/>
+        <w:numPr>
+          <w:ilvl w:val="0"/>
+          <w:numId w:val="3"/>
+        </w:numPr>
+      </w:pPr>
+      <w:r>
+        <w:t>“</w:t>
+      </w:r>
+      <w:r>
+        <w:t>Who is in the capstone project?</w:t>
+      </w:r>
+      <w:r>
+        <w:t>”</w:t>
+      </w:r>
+    </w:p>
+    <w:p>
+      <w:pPr>
+        <w:ind w:left="720"/>
+      </w:pPr>
+      <w:r>
+        <w:t xml:space="preserve">Description: </w:t>
+      </w:r>
+      <w:r>
+        <w:t>NAO</w:t>
+      </w:r>
+      <w:r>
+        <w:t xml:space="preserve"> </w:t>
+      </w:r>
+      <w:r>
+        <w:t xml:space="preserve">will </w:t>
+      </w:r>
+      <w:r>
+        <w:t>list the team members of the Ari</w:t>
+      </w:r>
+      <w:r>
+        <w:t>G</w:t>
+      </w:r>
+      <w:r>
+        <w:t>ato capstone project</w:t>
+      </w:r>
+      <w:r>
+        <w:t>.</w:t>
+      </w:r>
+    </w:p>
+    <w:p>
+      <w:pPr>
+        <w:pStyle w:val="Heading9"/>
+      </w:pPr>
+    </w:p>
+    <w:p>
+      <w:pPr>
+        <w:pStyle w:val="Heading9"/>
+      </w:pPr>
+      <w:r>
+        <w:t>favorite class</w:t>
+      </w:r>
+    </w:p>
+    <w:p>
+      <w:r>
+        <w:tab/>
+        <w:t>Verbal queues:</w:t>
+      </w:r>
+    </w:p>
+    <w:p>
+      <w:pPr>
+        <w:pStyle w:val="ListParagraph"/>
+        <w:numPr>
+          <w:ilvl w:val="0"/>
           <w:numId w:val="4"/>
         </w:numPr>
       </w:pPr>
@@ -3101,6 +3228,393 @@
       </w:pPr>
       <w:r>
         <w:t>“What is your favorite class at C.W.U.?”</w:t>
+      </w:r>
+    </w:p>
+    <w:p>
+      <w:pPr>
+        <w:ind w:left="0"/>
+      </w:pPr>
+      <w:r>
+        <w:tab/>
+        <w:t xml:space="preserve">Description: NAO will respond </w:t>
+      </w:r>
+      <w:r>
+        <w:t>with his favorite computer science class.</w:t>
+      </w:r>
+    </w:p>
+    <w:p>
+      <w:pPr>
+        <w:ind w:left="0"/>
+      </w:pPr>
+    </w:p>
+    <w:p>
+      <w:pPr>
+        <w:pStyle w:val="Heading9"/>
+      </w:pPr>
+      <w:r>
+        <w:t>favorite color</w:t>
+      </w:r>
+    </w:p>
+    <w:p>
+      <w:r>
+        <w:tab/>
+        <w:t>Verbal queues:</w:t>
+      </w:r>
+    </w:p>
+    <w:p>
+      <w:pPr>
+        <w:pStyle w:val="ListParagraph"/>
+        <w:numPr>
+          <w:ilvl w:val="0"/>
+          <w:numId w:val="4"/>
+        </w:numPr>
+      </w:pPr>
+      <w:r>
+        <w:t>“Do you like any colors?”</w:t>
+      </w:r>
+    </w:p>
+    <w:p>
+      <w:pPr>
+        <w:pStyle w:val="ListParagraph"/>
+        <w:numPr>
+          <w:ilvl w:val="0"/>
+          <w:numId w:val="4"/>
+        </w:numPr>
+      </w:pPr>
+      <w:r>
+        <w:t>“Do you have a favorite color?”</w:t>
+      </w:r>
+    </w:p>
+    <w:p>
+      <w:pPr>
+        <w:pStyle w:val="ListParagraph"/>
+        <w:numPr>
+          <w:ilvl w:val="0"/>
+          <w:numId w:val="4"/>
+        </w:numPr>
+      </w:pPr>
+      <w:r>
+        <w:t>“What is your favorite color?”</w:t>
+      </w:r>
+    </w:p>
+    <w:p>
+      <w:pPr>
+        <w:ind w:left="0"/>
+      </w:pPr>
+      <w:r>
+        <w:tab/>
+        <w:t xml:space="preserve">Description: NAO will respond with his favorite </w:t>
+      </w:r>
+      <w:r>
+        <w:t>color</w:t>
+      </w:r>
+      <w:r>
+        <w:t>.</w:t>
+      </w:r>
+    </w:p>
+    <w:p>
+      <w:pPr>
+        <w:ind w:left="0"/>
+      </w:pPr>
+    </w:p>
+    <w:p>
+      <w:pPr>
+        <w:pStyle w:val="Heading9"/>
+      </w:pPr>
+      <w:r>
+        <w:t>favorite professor</w:t>
+      </w:r>
+    </w:p>
+    <w:p>
+      <w:r>
+        <w:tab/>
+        <w:t>Verbal queues:</w:t>
+      </w:r>
+    </w:p>
+    <w:p>
+      <w:pPr>
+        <w:pStyle w:val="ListParagraph"/>
+        <w:numPr>
+          <w:ilvl w:val="0"/>
+          <w:numId w:val="4"/>
+        </w:numPr>
+      </w:pPr>
+      <w:r>
+        <w:t>“</w:t>
+      </w:r>
+      <w:r>
+        <w:t>Who is your favorite professor?”</w:t>
+      </w:r>
+    </w:p>
+    <w:p>
+      <w:pPr>
+        <w:pStyle w:val="ListParagraph"/>
+        <w:numPr>
+          <w:ilvl w:val="0"/>
+          <w:numId w:val="4"/>
+        </w:numPr>
+      </w:pPr>
+      <w:r>
+        <w:t>“Do you know any professors?”</w:t>
+      </w:r>
+    </w:p>
+    <w:p>
+      <w:pPr>
+        <w:ind w:left="720"/>
+      </w:pPr>
+      <w:r>
+        <w:lastRenderedPageBreak/>
+        <w:t xml:space="preserve">Description: NAO will respond </w:t>
+      </w:r>
+      <w:r>
+        <w:t>stating that his favorite professor is the AriGato group’s amazing supervisor, Dr. Davendra!!</w:t>
+      </w:r>
+    </w:p>
+    <w:p>
+      <w:pPr>
+        <w:ind w:left="720"/>
+      </w:pPr>
+    </w:p>
+    <w:p>
+      <w:pPr>
+        <w:pStyle w:val="Heading9"/>
+      </w:pPr>
+      <w:r>
+        <w:t>favorite song</w:t>
+      </w:r>
+    </w:p>
+    <w:p>
+      <w:r>
+        <w:tab/>
+        <w:t>Verbal queues:</w:t>
+      </w:r>
+    </w:p>
+    <w:p>
+      <w:pPr>
+        <w:pStyle w:val="ListParagraph"/>
+        <w:numPr>
+          <w:ilvl w:val="0"/>
+          <w:numId w:val="4"/>
+        </w:numPr>
+      </w:pPr>
+      <w:r>
+        <w:t>“Do you have a song you like?”</w:t>
+      </w:r>
+    </w:p>
+    <w:p>
+      <w:pPr>
+        <w:pStyle w:val="ListParagraph"/>
+        <w:numPr>
+          <w:ilvl w:val="0"/>
+          <w:numId w:val="4"/>
+        </w:numPr>
+      </w:pPr>
+      <w:r>
+        <w:t>“Do you like any songs?”</w:t>
+      </w:r>
+    </w:p>
+    <w:p>
+      <w:pPr>
+        <w:pStyle w:val="ListParagraph"/>
+        <w:numPr>
+          <w:ilvl w:val="0"/>
+          <w:numId w:val="4"/>
+        </w:numPr>
+      </w:pPr>
+      <w:r>
+        <w:t>“Do you like music?”</w:t>
+      </w:r>
+    </w:p>
+    <w:p>
+      <w:pPr>
+        <w:pStyle w:val="ListParagraph"/>
+        <w:numPr>
+          <w:ilvl w:val="0"/>
+          <w:numId w:val="4"/>
+        </w:numPr>
+      </w:pPr>
+      <w:r>
+        <w:t>“Do you have a favorite song?”</w:t>
+      </w:r>
+    </w:p>
+    <w:p>
+      <w:pPr>
+        <w:pStyle w:val="ListParagraph"/>
+        <w:numPr>
+          <w:ilvl w:val="0"/>
+          <w:numId w:val="4"/>
+        </w:numPr>
+      </w:pPr>
+      <w:r>
+        <w:t>“What is your favorite song?”</w:t>
+      </w:r>
+    </w:p>
+    <w:p>
+      <w:pPr>
+        <w:ind w:left="0"/>
+      </w:pPr>
+      <w:r>
+        <w:tab/>
+        <w:t xml:space="preserve">Description: NAO will respond with his favorite </w:t>
+      </w:r>
+      <w:r>
+        <w:t>song, “Single Ladies”!</w:t>
+      </w:r>
+    </w:p>
+    <w:p>
+      <w:pPr>
+        <w:ind w:left="0"/>
+      </w:pPr>
+    </w:p>
+    <w:p>
+      <w:pPr>
+        <w:pStyle w:val="Heading9"/>
+      </w:pPr>
+      <w:r>
+        <w:t>How old are you</w:t>
+      </w:r>
+    </w:p>
+    <w:p>
+      <w:r>
+        <w:tab/>
+        <w:t>Verbal queues:</w:t>
+      </w:r>
+    </w:p>
+    <w:p>
+      <w:pPr>
+        <w:pStyle w:val="ListParagraph"/>
+        <w:numPr>
+          <w:ilvl w:val="0"/>
+          <w:numId w:val="4"/>
+        </w:numPr>
+      </w:pPr>
+      <w:r>
+        <w:t>“</w:t>
+      </w:r>
+      <w:r>
+        <w:t>How old are you?</w:t>
+      </w:r>
+      <w:r>
+        <w:t>”</w:t>
+      </w:r>
+    </w:p>
+    <w:p>
+      <w:pPr>
+        <w:pStyle w:val="ListParagraph"/>
+        <w:numPr>
+          <w:ilvl w:val="0"/>
+          <w:numId w:val="4"/>
+        </w:numPr>
+      </w:pPr>
+      <w:r>
+        <w:t>“</w:t>
+      </w:r>
+      <w:r>
+        <w:t>What is your age?</w:t>
+      </w:r>
+      <w:r>
+        <w:t>”</w:t>
+      </w:r>
+    </w:p>
+    <w:p>
+      <w:r>
+        <w:tab/>
+      </w:r>
+      <w:r>
+        <w:t>Description: NAO will respond with a randomly selected humorous verbal response.</w:t>
+      </w:r>
+    </w:p>
+    <w:p>
+      <w:pPr>
+        <w:pStyle w:val="Heading9"/>
+      </w:pPr>
+    </w:p>
+    <w:p>
+      <w:pPr>
+        <w:pStyle w:val="Heading9"/>
+      </w:pPr>
+      <w:r>
+        <w:t>jokes</w:t>
+      </w:r>
+    </w:p>
+    <w:p>
+      <w:r>
+        <w:tab/>
+        <w:t>Verbal queues:</w:t>
+      </w:r>
+    </w:p>
+    <w:p>
+      <w:pPr>
+        <w:pStyle w:val="ListParagraph"/>
+        <w:numPr>
+          <w:ilvl w:val="0"/>
+          <w:numId w:val="4"/>
+        </w:numPr>
+      </w:pPr>
+      <w:r>
+        <w:t>“Do you know any jokes?”</w:t>
+      </w:r>
+    </w:p>
+    <w:p>
+      <w:pPr>
+        <w:pStyle w:val="ListParagraph"/>
+        <w:numPr>
+          <w:ilvl w:val="0"/>
+          <w:numId w:val="4"/>
+        </w:numPr>
+      </w:pPr>
+      <w:r>
+        <w:t>“Tell me a joke.”</w:t>
+      </w:r>
+    </w:p>
+    <w:p>
+      <w:pPr>
+        <w:pStyle w:val="ListParagraph"/>
+        <w:numPr>
+          <w:ilvl w:val="0"/>
+          <w:numId w:val="4"/>
+        </w:numPr>
+      </w:pPr>
+      <w:r>
+        <w:t>“Can you tell me any jokes?”</w:t>
+      </w:r>
+    </w:p>
+    <w:p>
+      <w:r>
+        <w:tab/>
+        <w:t>Description: NAO will respond with a randomly selected interactive joke.</w:t>
+      </w:r>
+    </w:p>
+    <w:p>
+      <w:pPr>
+        <w:pStyle w:val="Heading9"/>
+        <w:ind w:left="0"/>
+      </w:pPr>
+    </w:p>
+    <w:p>
+      <w:pPr>
+        <w:pStyle w:val="Heading9"/>
+      </w:pPr>
+      <w:r>
+        <w:t>see you later, alligator</w:t>
+      </w:r>
+    </w:p>
+    <w:p>
+      <w:r>
+        <w:tab/>
+        <w:t>Verbal queues:</w:t>
+      </w:r>
+    </w:p>
+    <w:p>
+      <w:pPr>
+        <w:pStyle w:val="ListParagraph"/>
+        <w:numPr>
+          <w:ilvl w:val="0"/>
+          <w:numId w:val="4"/>
+        </w:numPr>
+      </w:pPr>
+      <w:r>
+        <w:t>“See you later Alligator”</w:t>
       </w:r>
     </w:p>
     <w:p>
@@ -3122,7 +3636,7 @@
         <w:pStyle w:val="Heading9"/>
       </w:pPr>
       <w:r>
-        <w:t>favorite professor</w:t>
+        <w:t>Sing the anthem</w:t>
       </w:r>
     </w:p>
     <w:p>
@@ -3140,10 +3654,37 @@
         </w:numPr>
       </w:pPr>
       <w:r>
+        <w:t xml:space="preserve">“Sing the </w:t>
+      </w:r>
+      <w:r>
+        <w:t xml:space="preserve">[national] </w:t>
+      </w:r>
+      <w:r>
+        <w:t>anthem</w:t>
+      </w:r>
+      <w:r>
+        <w:t>.</w:t>
+      </w:r>
+      <w:r>
+        <w:t>”</w:t>
+      </w:r>
+    </w:p>
+    <w:p>
+      <w:pPr>
+        <w:pStyle w:val="ListParagraph"/>
+        <w:numPr>
+          <w:ilvl w:val="0"/>
+          <w:numId w:val="4"/>
+        </w:numPr>
+      </w:pPr>
+      <w:r>
         <w:t>“</w:t>
       </w:r>
       <w:r>
-        <w:t>Who is your favorite professor?”</w:t>
+        <w:t>Sing [national] anthem.</w:t>
+      </w:r>
+      <w:r>
+        <w:t>”</w:t>
       </w:r>
     </w:p>
     <w:p>
@@ -3155,37 +3696,7 @@
         </w:numPr>
       </w:pPr>
       <w:r>
-        <w:t>“Do you know any professors?”</w:t>
-      </w:r>
-    </w:p>
-    <w:p>
-      <w:pPr>
-        <w:ind w:left="720"/>
-      </w:pPr>
-      <w:r>
-        <w:t xml:space="preserve">Description: NAO will respond </w:t>
-      </w:r>
-      <w:r>
-        <w:t>stating that his favorite professor is the AriGato group’s amazing supervisor, Dr. Davendra!!</w:t>
-      </w:r>
-    </w:p>
-    <w:p>
-      <w:pPr>
-        <w:ind w:left="0"/>
-      </w:pPr>
-    </w:p>
-    <w:p>
-      <w:pPr>
-        <w:pStyle w:val="Heading9"/>
-      </w:pPr>
-      <w:r>
-        <w:t>How old are you</w:t>
-      </w:r>
-    </w:p>
-    <w:p>
-      <w:r>
-        <w:tab/>
-        <w:t>Verbal queues:</w:t>
+        <w:t>“Can you sing the [national] anthem?”</w:t>
       </w:r>
     </w:p>
     <w:p>
@@ -3197,13 +3708,7 @@
         </w:numPr>
       </w:pPr>
       <w:r>
-        <w:t>“</w:t>
-      </w:r>
-      <w:r>
-        <w:t>How old are you?</w:t>
-      </w:r>
-      <w:r>
-        <w:t>”</w:t>
+        <w:t>“Do you know the [national] anthem?”</w:t>
       </w:r>
     </w:p>
     <w:p>
@@ -3215,174 +3720,31 @@
         </w:numPr>
       </w:pPr>
       <w:r>
-        <w:t>“</w:t>
-      </w:r>
-      <w:r>
-        <w:t>What is your age?</w:t>
-      </w:r>
-      <w:r>
-        <w:t>”</w:t>
-      </w:r>
-    </w:p>
-    <w:p>
-      <w:r>
-        <w:tab/>
+        <w:t>“Sing the Star Spangled Banner.”</w:t>
+      </w:r>
+    </w:p>
+    <w:p>
+      <w:pPr>
+        <w:ind w:left="717"/>
+      </w:pPr>
+      <w:r>
+        <w:lastRenderedPageBreak/>
         <w:t>Description:</w:t>
       </w:r>
       <w:r>
-        <w:t xml:space="preserve"> </w:t>
-      </w:r>
-      <w:r>
-        <w:t>NAO</w:t>
-      </w:r>
-      <w:r>
-        <w:t xml:space="preserve"> will respond with various humorous verbal responses</w:t>
-      </w:r>
-      <w:r>
-        <w:t>.</w:t>
-      </w:r>
-    </w:p>
-    <w:p>
-      <w:pPr>
-        <w:pStyle w:val="Heading9"/>
-      </w:pPr>
-    </w:p>
-    <w:p>
-      <w:pPr>
-        <w:pStyle w:val="Heading9"/>
-      </w:pPr>
-      <w:r>
-        <w:t>see you later, alligator</w:t>
-      </w:r>
-    </w:p>
-    <w:p>
-      <w:r>
-        <w:tab/>
-        <w:t>Verbal queues:</w:t>
-      </w:r>
-    </w:p>
-    <w:p>
-      <w:pPr>
-        <w:pStyle w:val="ListParagraph"/>
-        <w:numPr>
-          <w:ilvl w:val="0"/>
-          <w:numId w:val="4"/>
-        </w:numPr>
-      </w:pPr>
-      <w:r>
-        <w:t>“See you later Alligator”</w:t>
-      </w:r>
-    </w:p>
-    <w:p>
-      <w:pPr>
-        <w:ind w:left="0"/>
-      </w:pPr>
-      <w:r>
-        <w:tab/>
-        <w:t>Description: NAO will respond with “in a while, crocodile”.</w:t>
-      </w:r>
-    </w:p>
-    <w:p>
-      <w:pPr>
-        <w:ind w:left="0"/>
-      </w:pPr>
-    </w:p>
-    <w:p>
-      <w:pPr>
-        <w:ind w:left="0"/>
-      </w:pPr>
-    </w:p>
-    <w:p>
-      <w:pPr>
-        <w:pStyle w:val="Heading9"/>
-      </w:pPr>
-      <w:r>
-        <w:lastRenderedPageBreak/>
-        <w:t>Sing the anthem</w:t>
-      </w:r>
-    </w:p>
-    <w:p>
-      <w:r>
-        <w:tab/>
-        <w:t>Verbal queues:</w:t>
-      </w:r>
-    </w:p>
-    <w:p>
-      <w:pPr>
-        <w:pStyle w:val="ListParagraph"/>
-        <w:numPr>
-          <w:ilvl w:val="0"/>
-          <w:numId w:val="4"/>
-        </w:numPr>
-      </w:pPr>
-      <w:r>
-        <w:t xml:space="preserve">“Sing the </w:t>
-      </w:r>
-      <w:r>
-        <w:t xml:space="preserve">[national] </w:t>
-      </w:r>
-      <w:r>
-        <w:t>anthem</w:t>
-      </w:r>
-      <w:r>
-        <w:t>.</w:t>
-      </w:r>
-      <w:r>
-        <w:t>”</w:t>
-      </w:r>
-    </w:p>
-    <w:p>
-      <w:pPr>
-        <w:pStyle w:val="ListParagraph"/>
-        <w:numPr>
-          <w:ilvl w:val="0"/>
-          <w:numId w:val="4"/>
-        </w:numPr>
-      </w:pPr>
-      <w:r>
-        <w:t>“</w:t>
-      </w:r>
-      <w:r>
-        <w:t>Sing [national] anthem.</w:t>
-      </w:r>
-      <w:r>
-        <w:t>”</w:t>
-      </w:r>
-    </w:p>
-    <w:p>
-      <w:pPr>
-        <w:pStyle w:val="ListParagraph"/>
-        <w:numPr>
-          <w:ilvl w:val="0"/>
-          <w:numId w:val="4"/>
-        </w:numPr>
-      </w:pPr>
-      <w:r>
-        <w:t>“Can you sing the [national] anthem?”</w:t>
-      </w:r>
-    </w:p>
-    <w:p>
-      <w:pPr>
-        <w:pStyle w:val="ListParagraph"/>
-        <w:numPr>
-          <w:ilvl w:val="0"/>
-          <w:numId w:val="4"/>
-        </w:numPr>
-      </w:pPr>
-      <w:r>
-        <w:t>“Do you know the [national] anthem?”</w:t>
-      </w:r>
-    </w:p>
-    <w:p>
-      <w:pPr>
-        <w:pStyle w:val="ListParagraph"/>
-        <w:numPr>
-          <w:ilvl w:val="0"/>
-          <w:numId w:val="4"/>
-        </w:numPr>
-      </w:pPr>
-      <w:r>
-        <w:t>“Sing the Star Spangled Banner.”</w:t>
+        <w:t xml:space="preserve"> NAO will begin to “sing” </w:t>
+      </w:r>
+      <w:r>
+        <w:t xml:space="preserve">an auto-tuned version of </w:t>
+      </w:r>
+      <w:r>
+        <w:t>the American National Anthem (an .mp3 file is played over its loudspeakers) and</w:t>
+      </w:r>
+      <w:r>
+        <w:t xml:space="preserve"> patriotically</w:t>
+      </w:r>
+      <w:r>
+        <w:t xml:space="preserve"> place its hand over its heart.</w:t>
       </w:r>
     </w:p>
     <w:p>
@@ -3390,29 +3752,6 @@
         <w:ind w:left="717"/>
       </w:pPr>
       <w:r>
-        <w:t>Description:</w:t>
-      </w:r>
-      <w:r>
-        <w:t xml:space="preserve"> NAO will begin to “sing” </w:t>
-      </w:r>
-      <w:r>
-        <w:t xml:space="preserve">an auto-tuned version of </w:t>
-      </w:r>
-      <w:r>
-        <w:t>the American National Anthem (an .mp3 file is played over its loudspeakers) and</w:t>
-      </w:r>
-      <w:r>
-        <w:t xml:space="preserve"> patriotically</w:t>
-      </w:r>
-      <w:r>
-        <w:t xml:space="preserve"> place its hand over its heart.</w:t>
-      </w:r>
-    </w:p>
-    <w:p>
-      <w:pPr>
-        <w:ind w:left="717"/>
-      </w:pPr>
-      <w:r>
         <w:rPr>
           <w:b/>
         </w:rPr>
@@ -3428,6 +3767,7 @@
         <w:t>in the command.</w:t>
       </w:r>
     </w:p>
+    <w:p/>
     <w:p/>
     <w:p>
       <w:pPr>
@@ -3570,7 +3910,13 @@
         <w:rPr>
           <w:i/>
         </w:rPr>
-        <w:t>Movie Information</w:t>
+        <w:t>Robot m</w:t>
+      </w:r>
+      <w:r>
+        <w:rPr>
+          <w:i/>
+        </w:rPr>
+        <w:t>ovie Information</w:t>
       </w:r>
     </w:p>
     <w:p>
@@ -3629,7 +3975,13 @@
         <w:t>Description:</w:t>
       </w:r>
       <w:r>
-        <w:t xml:space="preserve"> NAO uses an HTTP request to get information about movies (from a finite list</w:t>
+        <w:t xml:space="preserve"> NAO uses an HTTP request to get information about </w:t>
+      </w:r>
+      <w:r>
+        <w:t xml:space="preserve">various robot </w:t>
+      </w:r>
+      <w:r>
+        <w:t>movies (from a finite list</w:t>
       </w:r>
       <w:r>
         <w:t xml:space="preserve"> seen below</w:t>
@@ -3661,6 +4013,30 @@
         </w:numPr>
       </w:pPr>
       <w:r>
+        <w:t>Astro Boy</w:t>
+      </w:r>
+    </w:p>
+    <w:p>
+      <w:pPr>
+        <w:pStyle w:val="ListParagraph"/>
+        <w:numPr>
+          <w:ilvl w:val="0"/>
+          <w:numId w:val="5"/>
+        </w:numPr>
+      </w:pPr>
+      <w:r>
+        <w:t>Big Hero 6</w:t>
+      </w:r>
+    </w:p>
+    <w:p>
+      <w:pPr>
+        <w:pStyle w:val="ListParagraph"/>
+        <w:numPr>
+          <w:ilvl w:val="0"/>
+          <w:numId w:val="5"/>
+        </w:numPr>
+      </w:pPr>
+      <w:r>
         <w:t>Blade Runner</w:t>
       </w:r>
     </w:p>
@@ -3672,9 +4048,11 @@
           <w:numId w:val="5"/>
         </w:numPr>
       </w:pPr>
-      <w:r>
-        <w:t>I-Robot</w:t>
-      </w:r>
+      <w:proofErr w:type="spellStart"/>
+      <w:r>
+        <w:t>Chappie</w:t>
+      </w:r>
+      <w:proofErr w:type="spellEnd"/>
     </w:p>
     <w:p>
       <w:pPr>
@@ -3685,6 +4063,48 @@
         </w:numPr>
       </w:pPr>
       <w:r>
+        <w:t>I</w:t>
+      </w:r>
+      <w:r>
+        <w:t xml:space="preserve"> </w:t>
+      </w:r>
+      <w:r>
+        <w:t>Robot</w:t>
+      </w:r>
+    </w:p>
+    <w:p>
+      <w:pPr>
+        <w:pStyle w:val="ListParagraph"/>
+        <w:numPr>
+          <w:ilvl w:val="0"/>
+          <w:numId w:val="5"/>
+        </w:numPr>
+      </w:pPr>
+      <w:r>
+        <w:t>The Iron Giant</w:t>
+      </w:r>
+    </w:p>
+    <w:p>
+      <w:pPr>
+        <w:pStyle w:val="ListParagraph"/>
+        <w:numPr>
+          <w:ilvl w:val="0"/>
+          <w:numId w:val="5"/>
+        </w:numPr>
+      </w:pPr>
+      <w:r>
+        <w:t>Making Mr. Right</w:t>
+      </w:r>
+    </w:p>
+    <w:p>
+      <w:pPr>
+        <w:pStyle w:val="ListParagraph"/>
+        <w:numPr>
+          <w:ilvl w:val="0"/>
+          <w:numId w:val="5"/>
+        </w:numPr>
+      </w:pPr>
+      <w:r>
         <w:t>The Matrix</w:t>
       </w:r>
     </w:p>
@@ -3709,6 +4129,18 @@
         </w:numPr>
       </w:pPr>
       <w:r>
+        <w:t>Real Steel</w:t>
+      </w:r>
+    </w:p>
+    <w:p>
+      <w:pPr>
+        <w:pStyle w:val="ListParagraph"/>
+        <w:numPr>
+          <w:ilvl w:val="0"/>
+          <w:numId w:val="5"/>
+        </w:numPr>
+      </w:pPr>
+      <w:r>
         <w:t>Robocop</w:t>
       </w:r>
     </w:p>
@@ -3721,6 +4153,31 @@
         </w:numPr>
       </w:pPr>
       <w:r>
+        <w:t>Robot &amp; Frank</w:t>
+      </w:r>
+    </w:p>
+    <w:p>
+      <w:pPr>
+        <w:pStyle w:val="ListParagraph"/>
+        <w:numPr>
+          <w:ilvl w:val="0"/>
+          <w:numId w:val="5"/>
+        </w:numPr>
+      </w:pPr>
+      <w:r>
+        <w:lastRenderedPageBreak/>
+        <w:t>Robot Overlords</w:t>
+      </w:r>
+    </w:p>
+    <w:p>
+      <w:pPr>
+        <w:pStyle w:val="ListParagraph"/>
+        <w:numPr>
+          <w:ilvl w:val="0"/>
+          <w:numId w:val="5"/>
+        </w:numPr>
+      </w:pPr>
+      <w:r>
         <w:t>Robots</w:t>
       </w:r>
     </w:p>
@@ -3733,7 +4190,42 @@
         </w:numPr>
       </w:pPr>
       <w:r>
-        <w:lastRenderedPageBreak/>
+        <w:t>Saturn 3</w:t>
+      </w:r>
+    </w:p>
+    <w:p>
+      <w:pPr>
+        <w:pStyle w:val="ListParagraph"/>
+        <w:numPr>
+          <w:ilvl w:val="0"/>
+          <w:numId w:val="5"/>
+        </w:numPr>
+      </w:pPr>
+      <w:r>
+        <w:t>Spare Parts</w:t>
+      </w:r>
+    </w:p>
+    <w:p>
+      <w:pPr>
+        <w:pStyle w:val="ListParagraph"/>
+        <w:numPr>
+          <w:ilvl w:val="0"/>
+          <w:numId w:val="5"/>
+        </w:numPr>
+      </w:pPr>
+      <w:r>
+        <w:t>Surrogates</w:t>
+      </w:r>
+    </w:p>
+    <w:p>
+      <w:pPr>
+        <w:pStyle w:val="ListParagraph"/>
+        <w:numPr>
+          <w:ilvl w:val="0"/>
+          <w:numId w:val="5"/>
+        </w:numPr>
+      </w:pPr>
+      <w:r>
         <w:t>The Terminator</w:t>
       </w:r>
     </w:p>
@@ -3765,11 +4257,6 @@
       <w:pPr>
         <w:pStyle w:val="ListParagraph"/>
         <w:ind w:left="1440"/>
-      </w:pPr>
-    </w:p>
-    <w:p>
-      <w:pPr>
-        <w:ind w:left="0"/>
       </w:pPr>
     </w:p>
     <w:p>
@@ -4186,17 +4673,14 @@
         <w:ind w:left="717"/>
       </w:pPr>
       <w:r>
+        <w:lastRenderedPageBreak/>
         <w:t xml:space="preserve">Description: NAO retrieves weather information from OpenWeatherMap.com and replies with </w:t>
       </w:r>
       <w:r>
         <w:t>a recommendation for types of clothing to wear outdoors based upon the current weather conditions (e.g., windy weather would cause NAO to recommend a jacket)</w:t>
       </w:r>
       <w:r>
-        <w:t xml:space="preserve">. Due to this module </w:t>
-      </w:r>
-      <w:r>
-        <w:lastRenderedPageBreak/>
-        <w:t>being intended for use in Ellensburg exclusively, if one wants to change the city, they will have to go into the module’s code and change it manually.</w:t>
+        <w:t>. Due to this module being intended for use in Ellensburg exclusively, if one wants to change the city, they will have to go into the module’s code and change it manually.</w:t>
       </w:r>
     </w:p>
     <w:p>
@@ -4539,6 +5023,11 @@
     </w:p>
     <w:p>
       <w:pPr>
+        <w:ind w:left="717"/>
+      </w:pPr>
+    </w:p>
+    <w:p>
+      <w:pPr>
         <w:pStyle w:val="Caption"/>
         <w:ind w:left="0"/>
         <w:rPr>
@@ -4620,6 +5109,7 @@
         <w:ind w:left="717"/>
       </w:pPr>
       <w:r>
+        <w:lastRenderedPageBreak/>
         <w:t xml:space="preserve">Description:  NAO will use its facial detection and mapping abilities to attempt a guess at the user’s current mood based upon their facial expression. Similar to the </w:t>
       </w:r>
       <w:r>
@@ -4646,7 +5136,6 @@
         <w:ind w:left="717"/>
       </w:pPr>
       <w:r>
-        <w:lastRenderedPageBreak/>
         <w:t>The moods that NAO recognizes are:</w:t>
       </w:r>
     </w:p>
@@ -4764,15 +5253,6 @@
         <w:t xml:space="preserve"> </w:t>
       </w:r>
     </w:p>
-    <w:p>
-      <w:pPr>
-        <w:pStyle w:val="Heading2"/>
-      </w:pPr>
-    </w:p>
-    <w:p/>
-    <w:p/>
-    <w:p/>
-    <w:p/>
     <w:p/>
     <w:p>
       <w:pPr>
@@ -5057,10 +5537,10 @@
         <w:t xml:space="preserve"> fingers.</w:t>
       </w:r>
     </w:p>
-    <w:p/>
     <w:p>
       <w:pPr>
         <w:pStyle w:val="Caption"/>
+        <w:ind w:left="0" w:firstLine="72"/>
         <w:rPr>
           <w:i/>
         </w:rPr>
@@ -5087,72 +5567,72 @@
         </w:numPr>
       </w:pPr>
       <w:r>
+        <w:t>“</w:t>
+      </w:r>
+      <w:r>
+        <w:t>Nod yes</w:t>
+      </w:r>
+      <w:r>
+        <w:t>.”</w:t>
+      </w:r>
+    </w:p>
+    <w:p>
+      <w:pPr>
+        <w:pStyle w:val="ListParagraph"/>
+        <w:numPr>
+          <w:ilvl w:val="0"/>
+          <w:numId w:val="10"/>
+        </w:numPr>
+      </w:pPr>
+      <w:r>
+        <w:t>“</w:t>
+      </w:r>
+      <w:r>
+        <w:t>Can you nod for me?</w:t>
+      </w:r>
+      <w:r>
+        <w:t>”</w:t>
+      </w:r>
+    </w:p>
+    <w:p>
+      <w:pPr>
+        <w:pStyle w:val="ListParagraph"/>
+        <w:numPr>
+          <w:ilvl w:val="0"/>
+          <w:numId w:val="10"/>
+        </w:numPr>
+      </w:pPr>
+      <w:r>
+        <w:t>“</w:t>
+      </w:r>
+      <w:r>
+        <w:t>Nod your head</w:t>
+      </w:r>
+      <w:r>
+        <w:t>.”</w:t>
+      </w:r>
+    </w:p>
+    <w:p>
+      <w:pPr>
+        <w:pStyle w:val="ListParagraph"/>
+        <w:numPr>
+          <w:ilvl w:val="0"/>
+          <w:numId w:val="10"/>
+        </w:numPr>
+      </w:pPr>
+      <w:r>
+        <w:t>“</w:t>
+      </w:r>
+      <w:r>
+        <w:t>Nod your head for me</w:t>
+      </w:r>
+      <w:r>
+        <w:t>.”</w:t>
+      </w:r>
+    </w:p>
+    <w:p>
+      <w:r>
         <w:lastRenderedPageBreak/>
-        <w:t>“</w:t>
-      </w:r>
-      <w:r>
-        <w:t>Nod yes</w:t>
-      </w:r>
-      <w:r>
-        <w:t>.”</w:t>
-      </w:r>
-    </w:p>
-    <w:p>
-      <w:pPr>
-        <w:pStyle w:val="ListParagraph"/>
-        <w:numPr>
-          <w:ilvl w:val="0"/>
-          <w:numId w:val="10"/>
-        </w:numPr>
-      </w:pPr>
-      <w:r>
-        <w:t>“</w:t>
-      </w:r>
-      <w:r>
-        <w:t>Can you nod for me?</w:t>
-      </w:r>
-      <w:r>
-        <w:t>”</w:t>
-      </w:r>
-    </w:p>
-    <w:p>
-      <w:pPr>
-        <w:pStyle w:val="ListParagraph"/>
-        <w:numPr>
-          <w:ilvl w:val="0"/>
-          <w:numId w:val="10"/>
-        </w:numPr>
-      </w:pPr>
-      <w:r>
-        <w:t>“</w:t>
-      </w:r>
-      <w:r>
-        <w:t>Nod your head</w:t>
-      </w:r>
-      <w:r>
-        <w:t>.”</w:t>
-      </w:r>
-    </w:p>
-    <w:p>
-      <w:pPr>
-        <w:pStyle w:val="ListParagraph"/>
-        <w:numPr>
-          <w:ilvl w:val="0"/>
-          <w:numId w:val="10"/>
-        </w:numPr>
-      </w:pPr>
-      <w:r>
-        <w:t>“</w:t>
-      </w:r>
-      <w:r>
-        <w:t>Nod your head for me</w:t>
-      </w:r>
-      <w:r>
-        <w:t>.”</w:t>
-      </w:r>
-    </w:p>
-    <w:p>
-      <w:r>
         <w:tab/>
         <w:t>Description:</w:t>
       </w:r>
@@ -5538,6 +6018,11 @@
     </w:p>
     <w:p>
       <w:pPr>
+        <w:ind w:left="717"/>
+      </w:pPr>
+    </w:p>
+    <w:p>
+      <w:pPr>
         <w:pStyle w:val="Caption"/>
         <w:rPr>
           <w:i/>
@@ -5577,39 +6062,39 @@
         </w:numPr>
       </w:pPr>
       <w:r>
+        <w:t>“Rotate left/right”</w:t>
+      </w:r>
+    </w:p>
+    <w:p>
+      <w:pPr>
+        <w:pStyle w:val="ListParagraph"/>
+        <w:numPr>
+          <w:ilvl w:val="0"/>
+          <w:numId w:val="18"/>
+        </w:numPr>
+      </w:pPr>
+      <w:r>
+        <w:t>“Can you turn left/right?”</w:t>
+      </w:r>
+    </w:p>
+    <w:p>
+      <w:pPr>
+        <w:pStyle w:val="ListParagraph"/>
+        <w:numPr>
+          <w:ilvl w:val="0"/>
+          <w:numId w:val="18"/>
+        </w:numPr>
+      </w:pPr>
+      <w:r>
+        <w:t>“Can you rotate left/right?”</w:t>
+      </w:r>
+    </w:p>
+    <w:p>
+      <w:pPr>
+        <w:ind w:left="720"/>
+      </w:pPr>
+      <w:r>
         <w:lastRenderedPageBreak/>
-        <w:t>“Rotate left/right”</w:t>
-      </w:r>
-    </w:p>
-    <w:p>
-      <w:pPr>
-        <w:pStyle w:val="ListParagraph"/>
-        <w:numPr>
-          <w:ilvl w:val="0"/>
-          <w:numId w:val="18"/>
-        </w:numPr>
-      </w:pPr>
-      <w:r>
-        <w:t>“Can you turn left/right?”</w:t>
-      </w:r>
-    </w:p>
-    <w:p>
-      <w:pPr>
-        <w:pStyle w:val="ListParagraph"/>
-        <w:numPr>
-          <w:ilvl w:val="0"/>
-          <w:numId w:val="18"/>
-        </w:numPr>
-      </w:pPr>
-      <w:r>
-        <w:t>“Can you rotate left/right?”</w:t>
-      </w:r>
-    </w:p>
-    <w:p>
-      <w:pPr>
-        <w:ind w:left="720"/>
-      </w:pPr>
-      <w:r>
         <w:t>Description: Nao will ask the desired degrees to turn, and then turn in the direction and distance accordingly.</w:t>
       </w:r>
     </w:p>
@@ -6050,59 +6535,59 @@
         <w:ind w:left="717"/>
       </w:pPr>
       <w:r>
+        <w:t>Description:</w:t>
+      </w:r>
+      <w:r>
+        <w:t xml:space="preserve"> NAO will ask how many pushups you would like </w:t>
+      </w:r>
+      <w:r>
+        <w:t>to be performed</w:t>
+      </w:r>
+      <w:r>
+        <w:t xml:space="preserve"> (he can </w:t>
+      </w:r>
+      <w:r>
+        <w:t>do between</w:t>
+      </w:r>
+      <w:r>
+        <w:t xml:space="preserve"> 1 </w:t>
+      </w:r>
+      <w:r>
+        <w:t>and</w:t>
+      </w:r>
+      <w:r>
+        <w:t xml:space="preserve"> 10 inclusive)</w:t>
+      </w:r>
+      <w:r>
+        <w:t>,</w:t>
+      </w:r>
+      <w:r>
+        <w:t xml:space="preserve"> and will proceed to do that many pushups</w:t>
+      </w:r>
+      <w:r>
+        <w:t>.</w:t>
+      </w:r>
+    </w:p>
+    <w:p>
+      <w:pPr>
+        <w:ind w:left="717"/>
+        <w:rPr>
+          <w:color w:val="FF0000"/>
+        </w:rPr>
+      </w:pPr>
+      <w:r>
+        <w:rPr>
+          <w:color w:val="FF0000"/>
+        </w:rPr>
+        <w:t xml:space="preserve">***WARNING*** </w:t>
+      </w:r>
+    </w:p>
+    <w:p>
+      <w:pPr>
+        <w:ind w:left="717"/>
+      </w:pPr>
+      <w:r>
         <w:lastRenderedPageBreak/>
-        <w:t>Description:</w:t>
-      </w:r>
-      <w:r>
-        <w:t xml:space="preserve"> NAO will ask how many pushups you would like </w:t>
-      </w:r>
-      <w:r>
-        <w:t>to be performed</w:t>
-      </w:r>
-      <w:r>
-        <w:t xml:space="preserve"> (he can </w:t>
-      </w:r>
-      <w:r>
-        <w:t>do between</w:t>
-      </w:r>
-      <w:r>
-        <w:t xml:space="preserve"> 1 </w:t>
-      </w:r>
-      <w:r>
-        <w:t>and</w:t>
-      </w:r>
-      <w:r>
-        <w:t xml:space="preserve"> 10 inclusive)</w:t>
-      </w:r>
-      <w:r>
-        <w:t>,</w:t>
-      </w:r>
-      <w:r>
-        <w:t xml:space="preserve"> and will proceed to do that many pushups</w:t>
-      </w:r>
-      <w:r>
-        <w:t>.</w:t>
-      </w:r>
-    </w:p>
-    <w:p>
-      <w:pPr>
-        <w:ind w:left="717"/>
-        <w:rPr>
-          <w:color w:val="FF0000"/>
-        </w:rPr>
-      </w:pPr>
-      <w:r>
-        <w:rPr>
-          <w:color w:val="FF0000"/>
-        </w:rPr>
-        <w:t xml:space="preserve">***WARNING*** </w:t>
-      </w:r>
-    </w:p>
-    <w:p>
-      <w:pPr>
-        <w:ind w:left="717"/>
-      </w:pPr>
-      <w:r>
         <w:t xml:space="preserve">NAO </w:t>
       </w:r>
       <w:r>
@@ -6404,11 +6889,7 @@
     <w:p>
       <w:r>
         <w:tab/>
-        <w:t xml:space="preserve">The Choregraphe software comes packaged with a ton of pre-built functions for NAO (known as “boxes” within Choregraphe) such as a “Say Box” which easily allows for text-to-speech programs, or a “Movement Box” which users can take advantage of to have their NAO robot move a specific distance in a specific direction. The biggest draw of Choregraphe however is the ability it gives users to create </w:t>
-      </w:r>
-      <w:r>
-        <w:lastRenderedPageBreak/>
-        <w:t>their own custom boxes, which can be combined to create an entirely custom sequence of events</w:t>
+        <w:t>The Choregraphe software comes packaged with a ton of pre-built functions for NAO (known as “boxes” within Choregraphe) such as a “Say Box” which easily allows for text-to-speech programs, or a “Movement Box” which users can take advantage of to have their NAO robot move a specific distance in a specific direction. The biggest draw of Choregraphe however is the ability it gives users to create their own custom boxes, which can be combined to create an entirely custom sequence of events</w:t>
       </w:r>
       <w:r>
         <w:t xml:space="preserve"> (known as a module)</w:t>
@@ -6426,6 +6907,7 @@
         <w:ind w:left="0"/>
       </w:pPr>
       <w:r>
+        <w:lastRenderedPageBreak/>
         <w:t>3</w:t>
       </w:r>
       <w:r>
@@ -6487,7 +6969,47 @@
         <w:t>and manipulation of the full range of NAO’s capabilities. There is a vast library of</w:t>
       </w:r>
       <w:r>
-        <w:t xml:space="preserve"> classes and their respective functions that can be called and expanded upon to create your own modules. A few examples of these classes are “ALTextToSpeech”, “ALMotion”, and “ALLeds”, which each offer a variety of functions related to the class (e.g., ALMotion has a “moveTo” function that enables the NAO to walk). The “boxes” discussed in Section 3.1 rely on these API classes and functions to easily create modules for NAO.</w:t>
+        <w:t xml:space="preserve"> classes and their respective functions that can be called and expanded upon to create your own modules. A few examples of these classes are “</w:t>
+      </w:r>
+      <w:proofErr w:type="spellStart"/>
+      <w:r>
+        <w:t>ALTextToSpeech</w:t>
+      </w:r>
+      <w:proofErr w:type="spellEnd"/>
+      <w:r>
+        <w:t>”, “</w:t>
+      </w:r>
+      <w:proofErr w:type="spellStart"/>
+      <w:r>
+        <w:t>ALMotion</w:t>
+      </w:r>
+      <w:proofErr w:type="spellEnd"/>
+      <w:r>
+        <w:t>”, and “</w:t>
+      </w:r>
+      <w:proofErr w:type="spellStart"/>
+      <w:r>
+        <w:t>ALLeds</w:t>
+      </w:r>
+      <w:proofErr w:type="spellEnd"/>
+      <w:r>
+        <w:t xml:space="preserve">”, which each offer a variety of functions related to the class (e.g., </w:t>
+      </w:r>
+      <w:proofErr w:type="spellStart"/>
+      <w:r>
+        <w:t>ALMotion</w:t>
+      </w:r>
+      <w:proofErr w:type="spellEnd"/>
+      <w:r>
+        <w:t xml:space="preserve"> has a “</w:t>
+      </w:r>
+      <w:proofErr w:type="spellStart"/>
+      <w:r>
+        <w:t>moveTo</w:t>
+      </w:r>
+      <w:proofErr w:type="spellEnd"/>
+      <w:r>
+        <w:t>” function that enables the NAO to walk). The “boxes” discussed in Section 3.1 rely on these API classes and functions to easily create modules for NAO.</w:t>
       </w:r>
     </w:p>
     <w:p/>
@@ -6619,11 +7141,7 @@
         <w:t xml:space="preserve"> if there are any</w:t>
       </w:r>
       <w:r>
-        <w:t xml:space="preserve">. </w:t>
-      </w:r>
-      <w:r>
-        <w:lastRenderedPageBreak/>
-        <w:t xml:space="preserve">To begin, either click “New project…” or exit out of the window, which will create a new project anyway. Start by </w:t>
+        <w:t xml:space="preserve">. To begin, either click “New project…” or exit out of the window, which will create a new project anyway. Start by </w:t>
       </w:r>
       <w:r>
         <w:t xml:space="preserve">navigating to the </w:t>
@@ -6833,7 +7351,6 @@
           <w:noProof/>
           <w:lang w:eastAsia="en-US"/>
         </w:rPr>
-        <w:lastRenderedPageBreak/>
         <w:drawing>
           <wp:inline distT="0" distB="0" distL="0" distR="0" wp14:anchorId="7A873642" wp14:editId="3ED46198">
             <wp:extent cx="5074480" cy="3492500"/>
@@ -6880,12 +7397,21 @@
         <w:t xml:space="preserve">Figure </w:t>
       </w:r>
       <w:r>
+        <w:rPr>
+          <w:noProof/>
+        </w:rPr>
         <w:fldChar w:fldCharType="begin"/>
       </w:r>
       <w:r>
+        <w:rPr>
+          <w:noProof/>
+        </w:rPr>
         <w:instrText xml:space="preserve"> SEQ Figure \* ARABIC </w:instrText>
       </w:r>
       <w:r>
+        <w:rPr>
+          <w:noProof/>
+        </w:rPr>
         <w:fldChar w:fldCharType="separate"/>
       </w:r>
       <w:r>
@@ -6895,6 +7421,9 @@
         <w:t>3</w:t>
       </w:r>
       <w:r>
+        <w:rPr>
+          <w:noProof/>
+        </w:rPr>
         <w:fldChar w:fldCharType="end"/>
       </w:r>
       <w:r>
@@ -6907,6 +7436,7 @@
         <w:jc w:val="center"/>
       </w:pPr>
       <w:r>
+        <w:lastRenderedPageBreak/>
         <w:tab/>
       </w:r>
     </w:p>
@@ -7017,7 +7547,15 @@
         <w:t xml:space="preserve"> bad example would be “module 1”</w:t>
       </w:r>
       <w:r>
-        <w:t>, or “myModule”.</w:t>
+        <w:t>, or “</w:t>
+      </w:r>
+      <w:proofErr w:type="spellStart"/>
+      <w:r>
+        <w:t>myModule</w:t>
+      </w:r>
+      <w:proofErr w:type="spellEnd"/>
+      <w:r>
+        <w:t>”.</w:t>
       </w:r>
     </w:p>
     <w:p>
@@ -7297,240 +7835,240 @@
         <w:rPr>
           <w:b/>
         </w:rPr>
+        <w:t>Loading responses:</w:t>
+      </w:r>
+      <w:r>
+        <w:t xml:space="preserve"> </w:t>
+      </w:r>
+      <w:r>
+        <w:rPr>
+          <w:b/>
+        </w:rPr>
+        <w:t xml:space="preserve"> </w:t>
+      </w:r>
+      <w:r>
+        <w:t>L</w:t>
+      </w:r>
+      <w:r>
+        <w:t xml:space="preserve">oading responses are </w:t>
+      </w:r>
+      <w:r>
+        <w:t>intended</w:t>
+      </w:r>
+      <w:r>
+        <w:t xml:space="preserve"> to be what </w:t>
+      </w:r>
+      <w:r>
+        <w:t xml:space="preserve">the </w:t>
+      </w:r>
+      <w:r>
+        <w:t>NAO</w:t>
+      </w:r>
+      <w:r>
+        <w:t xml:space="preserve"> unit will</w:t>
+      </w:r>
+      <w:r>
+        <w:t xml:space="preserve"> say after </w:t>
+      </w:r>
+      <w:r>
+        <w:t>being told a</w:t>
+      </w:r>
+      <w:r>
+        <w:t xml:space="preserve"> trigger phrase, before the module is </w:t>
+      </w:r>
+      <w:r>
+        <w:t xml:space="preserve">actually </w:t>
+      </w:r>
+      <w:r>
+        <w:t xml:space="preserve">performed. </w:t>
+      </w:r>
+      <w:r>
+        <w:t>However, i</w:t>
+      </w:r>
+      <w:r>
+        <w:t xml:space="preserve">n AriGato’s experience, these loading responses do not </w:t>
+      </w:r>
+      <w:r>
+        <w:t xml:space="preserve">actually </w:t>
+      </w:r>
+      <w:r>
+        <w:t xml:space="preserve">work, and the robot only </w:t>
+      </w:r>
+      <w:r>
+        <w:t xml:space="preserve">ever </w:t>
+      </w:r>
+      <w:r>
+        <w:t xml:space="preserve">uses the default phrases </w:t>
+      </w:r>
+      <w:r>
+        <w:t xml:space="preserve">of </w:t>
+      </w:r>
+      <w:r>
+        <w:t>“</w:t>
+      </w:r>
+      <w:r>
+        <w:t>O</w:t>
+      </w:r>
+      <w:r>
+        <w:t>kay” and “</w:t>
+      </w:r>
+      <w:r>
+        <w:t>L</w:t>
+      </w:r>
+      <w:r>
+        <w:t>et’s go</w:t>
+      </w:r>
+      <w:r>
+        <w:t>!</w:t>
+      </w:r>
+      <w:r>
+        <w:t>”</w:t>
+      </w:r>
+      <w:r>
+        <w:t>.</w:t>
+      </w:r>
+    </w:p>
+    <w:p>
+      <w:pPr>
+        <w:pStyle w:val="ListParagraph"/>
+        <w:numPr>
+          <w:ilvl w:val="0"/>
+          <w:numId w:val="16"/>
+        </w:numPr>
+      </w:pPr>
+      <w:r>
+        <w:rPr>
+          <w:b/>
+        </w:rPr>
+        <w:t>Permissions:</w:t>
+      </w:r>
+      <w:r>
+        <w:rPr>
+          <w:b/>
+        </w:rPr>
+        <w:t xml:space="preserve"> </w:t>
+      </w:r>
+      <w:r>
+        <w:t>Permissions gives NAO</w:t>
+      </w:r>
+      <w:r>
+        <w:t xml:space="preserve"> the ability to perform a module while in the process of sitting down, standing up, or sitting in the charging station. The charging station is for NAO models </w:t>
+      </w:r>
+      <w:r>
+        <w:t xml:space="preserve">that are </w:t>
+      </w:r>
+      <w:r>
+        <w:t>not</w:t>
+      </w:r>
+      <w:r>
+        <w:t xml:space="preserve"> currently</w:t>
+      </w:r>
+      <w:r>
+        <w:t xml:space="preserve"> in the possession of CWU, thus </w:t>
+      </w:r>
+      <w:r>
+        <w:t>being</w:t>
+      </w:r>
+      <w:r>
+        <w:t xml:space="preserve"> not relevant to the AriGato project</w:t>
+      </w:r>
+      <w:r>
+        <w:t xml:space="preserve"> or this documentation.</w:t>
+      </w:r>
+    </w:p>
+    <w:p>
+      <w:pPr>
+        <w:pStyle w:val="ListParagraph"/>
+        <w:numPr>
+          <w:ilvl w:val="0"/>
+          <w:numId w:val="16"/>
+        </w:numPr>
+      </w:pPr>
+      <w:r>
+        <w:rPr>
+          <w:b/>
+        </w:rPr>
+        <w:t>Launch trigger condition:</w:t>
+      </w:r>
+      <w:r>
+        <w:rPr>
+          <w:b/>
+        </w:rPr>
+        <w:t xml:space="preserve"> </w:t>
+      </w:r>
+      <w:r>
+        <w:t>Launch trigger conditions gives NAO the ability to perform the module autonomously (</w:t>
+      </w:r>
+      <w:r>
+        <w:t>i.e., w</w:t>
+      </w:r>
+      <w:r>
+        <w:t>ithout</w:t>
+      </w:r>
+      <w:r>
+        <w:t xml:space="preserve"> an</w:t>
+      </w:r>
+      <w:r>
+        <w:t xml:space="preserve"> user prompting, according to the conditions described). </w:t>
+      </w:r>
+      <w:r>
+        <w:rPr>
+          <w:b/>
+        </w:rPr>
+        <w:t>DO NOT</w:t>
+      </w:r>
+      <w:r>
+        <w:t xml:space="preserve"> use trigger conditions on modules that you wish only to be triggered by a user interaction.</w:t>
+      </w:r>
+    </w:p>
+    <w:p>
+      <w:pPr>
+        <w:ind w:left="0" w:firstLine="432"/>
+      </w:pPr>
+    </w:p>
+    <w:p>
+      <w:pPr>
+        <w:ind w:left="0" w:firstLine="432"/>
+      </w:pPr>
+      <w:r>
+        <w:t xml:space="preserve">Now that you have set all of the relevant project properties, navigate back to the main screen (known as the “workbench”) of Choregraphe. </w:t>
+      </w:r>
+      <w:r>
+        <w:rPr>
+          <w:b/>
+        </w:rPr>
+        <w:t xml:space="preserve">Note: </w:t>
+      </w:r>
+      <w:r>
+        <w:t>For this tutorial we will be showing you have to create custom boxes using Python code, but will also make short mention of how to find and use the pre-built functions that are packaged with Choregraphe.</w:t>
+      </w:r>
+    </w:p>
+    <w:p>
+      <w:pPr>
+        <w:ind w:left="0" w:firstLine="432"/>
+      </w:pPr>
+      <w:r>
+        <w:t xml:space="preserve">Right click anywhere </w:t>
+      </w:r>
+      <w:r>
+        <w:t>with</w:t>
+      </w:r>
+      <w:r>
+        <w:t>in the empty workbench, and hover your mouse over the “Create a new box” option, inside of the submenu that appears, select “Python…”. Your screen should</w:t>
+      </w:r>
+      <w:r>
+        <w:t xml:space="preserve"> open a new dialog box called “Edit box”, and</w:t>
+      </w:r>
+      <w:r>
+        <w:t xml:space="preserve"> look the same as below in Figure 4:</w:t>
+      </w:r>
+    </w:p>
+    <w:p>
+      <w:r>
+        <w:rPr>
+          <w:noProof/>
+        </w:rPr>
         <w:lastRenderedPageBreak/>
-        <w:t>Loading responses:</w:t>
-      </w:r>
-      <w:r>
-        <w:t xml:space="preserve"> </w:t>
-      </w:r>
-      <w:r>
-        <w:rPr>
-          <w:b/>
-        </w:rPr>
-        <w:t xml:space="preserve"> </w:t>
-      </w:r>
-      <w:r>
-        <w:t>L</w:t>
-      </w:r>
-      <w:r>
-        <w:t xml:space="preserve">oading responses are </w:t>
-      </w:r>
-      <w:r>
-        <w:t>intended</w:t>
-      </w:r>
-      <w:r>
-        <w:t xml:space="preserve"> to be what </w:t>
-      </w:r>
-      <w:r>
-        <w:t xml:space="preserve">the </w:t>
-      </w:r>
-      <w:r>
-        <w:t>NAO</w:t>
-      </w:r>
-      <w:r>
-        <w:t xml:space="preserve"> unit will</w:t>
-      </w:r>
-      <w:r>
-        <w:t xml:space="preserve"> say after </w:t>
-      </w:r>
-      <w:r>
-        <w:t>being told a</w:t>
-      </w:r>
-      <w:r>
-        <w:t xml:space="preserve"> trigger phrase, before the module is </w:t>
-      </w:r>
-      <w:r>
-        <w:t xml:space="preserve">actually </w:t>
-      </w:r>
-      <w:r>
-        <w:t xml:space="preserve">performed. </w:t>
-      </w:r>
-      <w:r>
-        <w:t>However, i</w:t>
-      </w:r>
-      <w:r>
-        <w:t xml:space="preserve">n AriGato’s experience, these loading responses do not </w:t>
-      </w:r>
-      <w:r>
-        <w:t xml:space="preserve">actually </w:t>
-      </w:r>
-      <w:r>
-        <w:t xml:space="preserve">work, and the robot only </w:t>
-      </w:r>
-      <w:r>
-        <w:t xml:space="preserve">ever </w:t>
-      </w:r>
-      <w:r>
-        <w:t xml:space="preserve">uses the default phrases </w:t>
-      </w:r>
-      <w:r>
-        <w:t xml:space="preserve">of </w:t>
-      </w:r>
-      <w:r>
-        <w:t>“</w:t>
-      </w:r>
-      <w:r>
-        <w:t>O</w:t>
-      </w:r>
-      <w:r>
-        <w:t>kay” and “</w:t>
-      </w:r>
-      <w:r>
-        <w:t>L</w:t>
-      </w:r>
-      <w:r>
-        <w:t>et’s go</w:t>
-      </w:r>
-      <w:r>
-        <w:t>!</w:t>
-      </w:r>
-      <w:r>
-        <w:t>”</w:t>
-      </w:r>
-      <w:r>
-        <w:t>.</w:t>
-      </w:r>
-    </w:p>
-    <w:p>
-      <w:pPr>
-        <w:pStyle w:val="ListParagraph"/>
-        <w:numPr>
-          <w:ilvl w:val="0"/>
-          <w:numId w:val="16"/>
-        </w:numPr>
-      </w:pPr>
-      <w:r>
-        <w:rPr>
-          <w:b/>
-        </w:rPr>
-        <w:t>Permissions:</w:t>
-      </w:r>
-      <w:r>
-        <w:rPr>
-          <w:b/>
-        </w:rPr>
-        <w:t xml:space="preserve"> </w:t>
-      </w:r>
-      <w:r>
-        <w:t>Permissions gives NAO</w:t>
-      </w:r>
-      <w:r>
-        <w:t xml:space="preserve"> the ability to perform a module while in the process of sitting down, standing up, or sitting in the charging station. The charging station is for NAO models </w:t>
-      </w:r>
-      <w:r>
-        <w:t xml:space="preserve">that are </w:t>
-      </w:r>
-      <w:r>
-        <w:t>not</w:t>
-      </w:r>
-      <w:r>
-        <w:t xml:space="preserve"> currently</w:t>
-      </w:r>
-      <w:r>
-        <w:t xml:space="preserve"> in the possession of CWU, thus </w:t>
-      </w:r>
-      <w:r>
-        <w:t>being</w:t>
-      </w:r>
-      <w:r>
-        <w:t xml:space="preserve"> not relevant to the AriGato project</w:t>
-      </w:r>
-      <w:r>
-        <w:t xml:space="preserve"> or this documentation.</w:t>
-      </w:r>
-    </w:p>
-    <w:p>
-      <w:pPr>
-        <w:pStyle w:val="ListParagraph"/>
-        <w:numPr>
-          <w:ilvl w:val="0"/>
-          <w:numId w:val="16"/>
-        </w:numPr>
-      </w:pPr>
-      <w:r>
-        <w:rPr>
-          <w:b/>
-        </w:rPr>
-        <w:t>Launch trigger condition:</w:t>
-      </w:r>
-      <w:r>
-        <w:rPr>
-          <w:b/>
-        </w:rPr>
-        <w:t xml:space="preserve"> </w:t>
-      </w:r>
-      <w:r>
-        <w:t>Launch trigger conditions gives NAO the ability to perform the module autonomously (</w:t>
-      </w:r>
-      <w:r>
-        <w:t>i.e., w</w:t>
-      </w:r>
-      <w:r>
-        <w:t>ithout</w:t>
-      </w:r>
-      <w:r>
-        <w:t xml:space="preserve"> an</w:t>
-      </w:r>
-      <w:r>
-        <w:t xml:space="preserve"> user prompting, according to the conditions described). </w:t>
-      </w:r>
-      <w:r>
-        <w:rPr>
-          <w:b/>
-        </w:rPr>
-        <w:t>DO NOT</w:t>
-      </w:r>
-      <w:r>
-        <w:t xml:space="preserve"> use trigger conditions on modules that you wish only to be triggered by a user interaction.</w:t>
-      </w:r>
-    </w:p>
-    <w:p>
-      <w:pPr>
-        <w:ind w:left="0" w:firstLine="432"/>
-      </w:pPr>
-    </w:p>
-    <w:p>
-      <w:pPr>
-        <w:ind w:left="0" w:firstLine="432"/>
-      </w:pPr>
-      <w:r>
-        <w:t xml:space="preserve">Now that you have set all of the relevant project properties, navigate back to the main screen (known as the “workbench”) of Choregraphe. </w:t>
-      </w:r>
-      <w:r>
-        <w:rPr>
-          <w:b/>
-        </w:rPr>
-        <w:t xml:space="preserve">Note: </w:t>
-      </w:r>
-      <w:r>
-        <w:t>For this tutorial we will be showing you have to create custom boxes using Python code, but will also make short mention of how to find and use the pre-built functions that are packaged with Choregraphe.</w:t>
-      </w:r>
-    </w:p>
-    <w:p>
-      <w:pPr>
-        <w:ind w:left="0" w:firstLine="432"/>
-      </w:pPr>
-      <w:r>
-        <w:t xml:space="preserve">Right click anywhere </w:t>
-      </w:r>
-      <w:r>
-        <w:t>with</w:t>
-      </w:r>
-      <w:r>
-        <w:t>in the empty workbench, and hover your mouse over the “Create a new box” option, inside of the submenu that appears, select “Python…”. Your screen should</w:t>
-      </w:r>
-      <w:r>
-        <w:t xml:space="preserve"> open a new dialog box called “Edit box”, and</w:t>
-      </w:r>
-      <w:r>
-        <w:t xml:space="preserve"> look the same as below in Figure 4:</w:t>
-      </w:r>
-    </w:p>
-    <w:p>
-      <w:r>
-        <w:rPr>
-          <w:noProof/>
-        </w:rPr>
         <mc:AlternateContent>
           <mc:Choice Requires="wps">
             <w:drawing>
@@ -7587,12 +8125,21 @@
                               <w:t xml:space="preserve">Figure </w:t>
                             </w:r>
                             <w:r>
+                              <w:rPr>
+                                <w:noProof/>
+                              </w:rPr>
                               <w:fldChar w:fldCharType="begin"/>
                             </w:r>
                             <w:r>
+                              <w:rPr>
+                                <w:noProof/>
+                              </w:rPr>
                               <w:instrText xml:space="preserve"> SEQ Figure \* ARABIC </w:instrText>
                             </w:r>
                             <w:r>
+                              <w:rPr>
+                                <w:noProof/>
+                              </w:rPr>
                               <w:fldChar w:fldCharType="separate"/>
                             </w:r>
                             <w:r>
@@ -7602,6 +8149,9 @@
                               <w:t>4</w:t>
                             </w:r>
                             <w:r>
+                              <w:rPr>
+                                <w:noProof/>
+                              </w:rPr>
                               <w:fldChar w:fldCharType="end"/>
                             </w:r>
                             <w:r>
@@ -7639,12 +8189,21 @@
                         <w:t xml:space="preserve">Figure </w:t>
                       </w:r>
                       <w:r>
+                        <w:rPr>
+                          <w:noProof/>
+                        </w:rPr>
                         <w:fldChar w:fldCharType="begin"/>
                       </w:r>
                       <w:r>
+                        <w:rPr>
+                          <w:noProof/>
+                        </w:rPr>
                         <w:instrText xml:space="preserve"> SEQ Figure \* ARABIC </w:instrText>
                       </w:r>
                       <w:r>
+                        <w:rPr>
+                          <w:noProof/>
+                        </w:rPr>
                         <w:fldChar w:fldCharType="separate"/>
                       </w:r>
                       <w:r>
@@ -7654,6 +8213,9 @@
                         <w:t>4</w:t>
                       </w:r>
                       <w:r>
+                        <w:rPr>
+                          <w:noProof/>
+                        </w:rPr>
                         <w:fldChar w:fldCharType="end"/>
                       </w:r>
                       <w:r>
@@ -7784,7 +8346,6 @@
         <w:rPr>
           <w:rStyle w:val="Strong"/>
         </w:rPr>
-        <w:lastRenderedPageBreak/>
         <w:t>Name:</w:t>
       </w:r>
       <w:r>
@@ -7800,7 +8361,23 @@
         <w:t xml:space="preserve"> names you’ve previously set, in other words, it should be self-documenting and accurate to what the box will be doing. Think of this like a function name while programming.</w:t>
       </w:r>
       <w:r>
-        <w:t xml:space="preserve"> As previously stated, a good box name for a simple Hello World code would be something like “TextToSpeechBox”, or “SayHelloBox”. </w:t>
+        <w:t xml:space="preserve"> As previously stated, a good box name for a simple Hello World code would be something like “</w:t>
+      </w:r>
+      <w:proofErr w:type="spellStart"/>
+      <w:r>
+        <w:t>TextToSpeechBox</w:t>
+      </w:r>
+      <w:proofErr w:type="spellEnd"/>
+      <w:r>
+        <w:t>”, or “</w:t>
+      </w:r>
+      <w:proofErr w:type="spellStart"/>
+      <w:r>
+        <w:t>SayHelloBox</w:t>
+      </w:r>
+      <w:proofErr w:type="spellEnd"/>
+      <w:r>
+        <w:t xml:space="preserve">”. </w:t>
       </w:r>
     </w:p>
     <w:p>
@@ -7924,14 +8501,24 @@
       <w:r>
         <w:t xml:space="preserve"> Your code will be written in the </w:t>
       </w:r>
+      <w:proofErr w:type="spellStart"/>
       <w:r>
         <w:rPr>
           <w:i/>
         </w:rPr>
         <w:t>onInput_onStart</w:t>
       </w:r>
-      <w:r>
-        <w:t xml:space="preserve"> function. Delete the “pass” from this function, and uncomment the “on_Stopped()”</w:t>
+      <w:proofErr w:type="spellEnd"/>
+      <w:r>
+        <w:t xml:space="preserve"> function. Delete the “pass” from this function, and uncomment the “</w:t>
+      </w:r>
+      <w:proofErr w:type="spellStart"/>
+      <w:r>
+        <w:t>on_Stopped</w:t>
+      </w:r>
+      <w:proofErr w:type="spellEnd"/>
+      <w:r>
+        <w:t>()”</w:t>
       </w:r>
     </w:p>
     <w:p>
@@ -7991,12 +8578,21 @@
                               <w:t xml:space="preserve">Figure </w:t>
                             </w:r>
                             <w:r>
+                              <w:rPr>
+                                <w:noProof/>
+                              </w:rPr>
                               <w:fldChar w:fldCharType="begin"/>
                             </w:r>
                             <w:r>
+                              <w:rPr>
+                                <w:noProof/>
+                              </w:rPr>
                               <w:instrText xml:space="preserve"> SEQ Figure \* ARABIC </w:instrText>
                             </w:r>
                             <w:r>
+                              <w:rPr>
+                                <w:noProof/>
+                              </w:rPr>
                               <w:fldChar w:fldCharType="separate"/>
                             </w:r>
                             <w:r>
@@ -8006,6 +8602,9 @@
                               <w:t>5</w:t>
                             </w:r>
                             <w:r>
+                              <w:rPr>
+                                <w:noProof/>
+                              </w:rPr>
                               <w:fldChar w:fldCharType="end"/>
                             </w:r>
                             <w:r>
@@ -8043,12 +8642,21 @@
                         <w:t xml:space="preserve">Figure </w:t>
                       </w:r>
                       <w:r>
+                        <w:rPr>
+                          <w:noProof/>
+                        </w:rPr>
                         <w:fldChar w:fldCharType="begin"/>
                       </w:r>
                       <w:r>
+                        <w:rPr>
+                          <w:noProof/>
+                        </w:rPr>
                         <w:instrText xml:space="preserve"> SEQ Figure \* ARABIC </w:instrText>
                       </w:r>
                       <w:r>
+                        <w:rPr>
+                          <w:noProof/>
+                        </w:rPr>
                         <w:fldChar w:fldCharType="separate"/>
                       </w:r>
                       <w:r>
@@ -8058,6 +8666,9 @@
                         <w:t>5</w:t>
                       </w:r>
                       <w:r>
+                        <w:rPr>
+                          <w:noProof/>
+                        </w:rPr>
                         <w:fldChar w:fldCharType="end"/>
                       </w:r>
                       <w:r>
@@ -8229,11 +8840,47 @@
       <w:r>
         <w:t xml:space="preserve">, </w:t>
       </w:r>
+      <w:proofErr w:type="spellStart"/>
       <w:r>
         <w:rPr>
           <w:rFonts w:ascii="Consolas" w:hAnsi="Consolas"/>
         </w:rPr>
-        <w:t>tts = ALProxy("ALTextToSpeech")</w:t>
+        <w:t>tts</w:t>
+      </w:r>
+      <w:proofErr w:type="spellEnd"/>
+      <w:r>
+        <w:rPr>
+          <w:rFonts w:ascii="Consolas" w:hAnsi="Consolas"/>
+        </w:rPr>
+        <w:t xml:space="preserve"> = </w:t>
+      </w:r>
+      <w:proofErr w:type="spellStart"/>
+      <w:r>
+        <w:rPr>
+          <w:rFonts w:ascii="Consolas" w:hAnsi="Consolas"/>
+        </w:rPr>
+        <w:t>ALProxy</w:t>
+      </w:r>
+      <w:proofErr w:type="spellEnd"/>
+      <w:r>
+        <w:rPr>
+          <w:rFonts w:ascii="Consolas" w:hAnsi="Consolas"/>
+        </w:rPr>
+        <w:t>("</w:t>
+      </w:r>
+      <w:proofErr w:type="spellStart"/>
+      <w:r>
+        <w:rPr>
+          <w:rFonts w:ascii="Consolas" w:hAnsi="Consolas"/>
+        </w:rPr>
+        <w:t>ALTextToSpeech</w:t>
+      </w:r>
+      <w:proofErr w:type="spellEnd"/>
+      <w:r>
+        <w:rPr>
+          <w:rFonts w:ascii="Consolas" w:hAnsi="Consolas"/>
+        </w:rPr>
+        <w:t>")</w:t>
       </w:r>
       <w:r>
         <w:rPr>
@@ -8245,8 +8892,16 @@
         <w:rPr>
           <w:rFonts w:ascii="Consolas" w:hAnsi="Consolas" w:cstheme="minorHAnsi"/>
         </w:rPr>
-        <w:t xml:space="preserve"> ALProxy</w:t>
-      </w:r>
+        <w:t xml:space="preserve"> </w:t>
+      </w:r>
+      <w:proofErr w:type="spellStart"/>
+      <w:r>
+        <w:rPr>
+          <w:rFonts w:ascii="Consolas" w:hAnsi="Consolas" w:cstheme="minorHAnsi"/>
+        </w:rPr>
+        <w:t>ALProxy</w:t>
+      </w:r>
+      <w:proofErr w:type="spellEnd"/>
       <w:r>
         <w:rPr>
           <w:rFonts w:cstheme="minorHAnsi"/>
@@ -8257,27 +8912,68 @@
         <w:rPr>
           <w:rFonts w:cstheme="minorHAnsi"/>
         </w:rPr>
-        <w:t xml:space="preserve">unction provided in NAO’s API. This function takes a string as its parameter, describing what the proxy is for. “ALTextToSpeech” for instance, converts text to speech, and “ALMotion” has functions that gives you the ability to control Nao’s motion. </w:t>
-      </w:r>
-    </w:p>
-    <w:p>
-      <w:pPr>
+        <w:t>unction provided in NAO’s API. This function takes a string as its parameter, describing what the proxy is for. “</w:t>
+      </w:r>
+      <w:proofErr w:type="spellStart"/>
+      <w:r>
         <w:rPr>
           <w:rFonts w:cstheme="minorHAnsi"/>
         </w:rPr>
-      </w:pPr>
+        <w:t>ALTextToSpeech</w:t>
+      </w:r>
+      <w:proofErr w:type="spellEnd"/>
       <w:r>
         <w:rPr>
           <w:rFonts w:cstheme="minorHAnsi"/>
         </w:rPr>
-        <w:lastRenderedPageBreak/>
+        <w:t>” for instance, converts text to speech, and “</w:t>
+      </w:r>
+      <w:proofErr w:type="spellStart"/>
+      <w:r>
+        <w:rPr>
+          <w:rFonts w:cstheme="minorHAnsi"/>
+        </w:rPr>
+        <w:t>ALMotion</w:t>
+      </w:r>
+      <w:proofErr w:type="spellEnd"/>
+      <w:r>
+        <w:rPr>
+          <w:rFonts w:cstheme="minorHAnsi"/>
+        </w:rPr>
+        <w:t xml:space="preserve">” has functions that gives you the ability to control Nao’s motion. </w:t>
+      </w:r>
+    </w:p>
+    <w:p>
+      <w:pPr>
+        <w:rPr>
+          <w:rFonts w:cstheme="minorHAnsi"/>
+        </w:rPr>
+      </w:pPr>
+      <w:r>
+        <w:rPr>
+          <w:rFonts w:cstheme="minorHAnsi"/>
+        </w:rPr>
         <w:t>The second line (line 16</w:t>
       </w:r>
       <w:r>
         <w:rPr>
           <w:rFonts w:ascii="Consolas" w:hAnsi="Consolas" w:cstheme="minorHAnsi"/>
         </w:rPr>
-        <w:t>), tts.say(“Hello World!”)</w:t>
+        <w:t xml:space="preserve">), </w:t>
+      </w:r>
+      <w:proofErr w:type="spellStart"/>
+      <w:r>
+        <w:rPr>
+          <w:rFonts w:ascii="Consolas" w:hAnsi="Consolas" w:cstheme="minorHAnsi"/>
+        </w:rPr>
+        <w:t>tts.say</w:t>
+      </w:r>
+      <w:proofErr w:type="spellEnd"/>
+      <w:r>
+        <w:rPr>
+          <w:rFonts w:ascii="Consolas" w:hAnsi="Consolas" w:cstheme="minorHAnsi"/>
+        </w:rPr>
+        <w:t>(“Hello World!”)</w:t>
       </w:r>
       <w:r>
         <w:rPr>
@@ -8308,6 +9004,7 @@
           <w:noProof/>
           <w:lang w:eastAsia="en-US"/>
         </w:rPr>
+        <w:lastRenderedPageBreak/>
         <w:drawing>
           <wp:inline distT="0" distB="0" distL="0" distR="0" wp14:anchorId="7E27BDF6" wp14:editId="44A735E6">
             <wp:extent cx="5943600" cy="3432810"/>
@@ -8354,12 +9051,21 @@
         <w:t xml:space="preserve">Figure </w:t>
       </w:r>
       <w:r>
+        <w:rPr>
+          <w:noProof/>
+        </w:rPr>
         <w:fldChar w:fldCharType="begin"/>
       </w:r>
       <w:r>
+        <w:rPr>
+          <w:noProof/>
+        </w:rPr>
         <w:instrText xml:space="preserve"> SEQ Figure \* ARABIC </w:instrText>
       </w:r>
       <w:r>
+        <w:rPr>
+          <w:noProof/>
+        </w:rPr>
         <w:fldChar w:fldCharType="separate"/>
       </w:r>
       <w:r>
@@ -8369,6 +9075,9 @@
         <w:t>6</w:t>
       </w:r>
       <w:r>
+        <w:rPr>
+          <w:noProof/>
+        </w:rPr>
         <w:fldChar w:fldCharType="end"/>
       </w:r>
       <w:r>
@@ -8572,12 +9281,21 @@
         <w:t xml:space="preserve">Figure </w:t>
       </w:r>
       <w:r>
+        <w:rPr>
+          <w:noProof/>
+        </w:rPr>
         <w:fldChar w:fldCharType="begin"/>
       </w:r>
       <w:r>
+        <w:rPr>
+          <w:noProof/>
+        </w:rPr>
         <w:instrText xml:space="preserve"> SEQ Figure \* ARABIC </w:instrText>
       </w:r>
       <w:r>
+        <w:rPr>
+          <w:noProof/>
+        </w:rPr>
         <w:fldChar w:fldCharType="separate"/>
       </w:r>
       <w:r>
@@ -8587,6 +9305,9 @@
         <w:t>7</w:t>
       </w:r>
       <w:r>
+        <w:rPr>
+          <w:noProof/>
+        </w:rPr>
         <w:fldChar w:fldCharType="end"/>
       </w:r>
       <w:r>
@@ -8663,12 +9384,21 @@
         <w:t xml:space="preserve">Figure </w:t>
       </w:r>
       <w:r>
+        <w:rPr>
+          <w:noProof/>
+        </w:rPr>
         <w:fldChar w:fldCharType="begin"/>
       </w:r>
       <w:r>
+        <w:rPr>
+          <w:noProof/>
+        </w:rPr>
         <w:instrText xml:space="preserve"> SEQ Figure \* ARABIC </w:instrText>
       </w:r>
       <w:r>
+        <w:rPr>
+          <w:noProof/>
+        </w:rPr>
         <w:fldChar w:fldCharType="separate"/>
       </w:r>
       <w:r>
@@ -8678,6 +9408,9 @@
         <w:t>8</w:t>
       </w:r>
       <w:r>
+        <w:rPr>
+          <w:noProof/>
+        </w:rPr>
         <w:fldChar w:fldCharType="end"/>
       </w:r>
       <w:r>
@@ -8751,8 +9484,6 @@
       <w:r>
         <w:t>troubleshooting</w:t>
       </w:r>
-      <w:bookmarkStart w:id="17" w:name="_GoBack"/>
-      <w:bookmarkEnd w:id="17"/>
     </w:p>
     <w:p/>
     <w:p/>
@@ -8787,7 +9518,7 @@
 </file>
 
 <file path=word/endnotes.xml><?xml version="1.0" encoding="utf-8"?>
-<w:endnotes xmlns:wpc="http://schemas.microsoft.com/office/word/2010/wordprocessingCanvas" xmlns:cx="http://schemas.microsoft.com/office/drawing/2014/chartex" xmlns:cx1="http://schemas.microsoft.com/office/drawing/2015/9/8/chartex" xmlns:mc="http://schemas.openxmlformats.org/markup-compatibility/2006" xmlns:o="urn:schemas-microsoft-com:office:office" xmlns:r="http://schemas.openxmlformats.org/officeDocument/2006/relationships" xmlns:m="http://schemas.openxmlformats.org/officeDocument/2006/math" xmlns:v="urn:schemas-microsoft-com:vml" xmlns:wp14="http://schemas.microsoft.com/office/word/2010/wordprocessingDrawing" xmlns:wp="http://schemas.openxmlformats.org/drawingml/2006/wordprocessingDrawing" xmlns:w10="urn:schemas-microsoft-com:office:word" xmlns:w="http://schemas.openxmlformats.org/wordprocessingml/2006/main" xmlns:w14="http://schemas.microsoft.com/office/word/2010/wordml" xmlns:w15="http://schemas.microsoft.com/office/word/2012/wordml" xmlns:w16se="http://schemas.microsoft.com/office/word/2015/wordml/symex" xmlns:wpg="http://schemas.microsoft.com/office/word/2010/wordprocessingGroup" xmlns:wpi="http://schemas.microsoft.com/office/word/2010/wordprocessingInk" xmlns:wne="http://schemas.microsoft.com/office/word/2006/wordml" xmlns:wps="http://schemas.microsoft.com/office/word/2010/wordprocessingShape" mc:Ignorable="w14 w15 w16se wp14">
+<w:endnotes xmlns:wpc="http://schemas.microsoft.com/office/word/2010/wordprocessingCanvas" xmlns:cx="http://schemas.microsoft.com/office/drawing/2014/chartex" xmlns:cx1="http://schemas.microsoft.com/office/drawing/2015/9/8/chartex" xmlns:cx2="http://schemas.microsoft.com/office/drawing/2015/10/21/chartex" xmlns:cx3="http://schemas.microsoft.com/office/drawing/2016/5/9/chartex" xmlns:cx4="http://schemas.microsoft.com/office/drawing/2016/5/10/chartex" xmlns:cx5="http://schemas.microsoft.com/office/drawing/2016/5/11/chartex" xmlns:cx6="http://schemas.microsoft.com/office/drawing/2016/5/12/chartex" xmlns:cx7="http://schemas.microsoft.com/office/drawing/2016/5/13/chartex" xmlns:cx8="http://schemas.microsoft.com/office/drawing/2016/5/14/chartex" xmlns:mc="http://schemas.openxmlformats.org/markup-compatibility/2006" xmlns:aink="http://schemas.microsoft.com/office/drawing/2016/ink" xmlns:am3d="http://schemas.microsoft.com/office/drawing/2017/model3d" xmlns:o="urn:schemas-microsoft-com:office:office" xmlns:r="http://schemas.openxmlformats.org/officeDocument/2006/relationships" xmlns:m="http://schemas.openxmlformats.org/officeDocument/2006/math" xmlns:v="urn:schemas-microsoft-com:vml" xmlns:wp14="http://schemas.microsoft.com/office/word/2010/wordprocessingDrawing" xmlns:wp="http://schemas.openxmlformats.org/drawingml/2006/wordprocessingDrawing" xmlns:w10="urn:schemas-microsoft-com:office:word" xmlns:w="http://schemas.openxmlformats.org/wordprocessingml/2006/main" xmlns:w14="http://schemas.microsoft.com/office/word/2010/wordml" xmlns:w15="http://schemas.microsoft.com/office/word/2012/wordml" xmlns:w16cid="http://schemas.microsoft.com/office/word/2016/wordml/cid" xmlns:w16se="http://schemas.microsoft.com/office/word/2015/wordml/symex" xmlns:wpg="http://schemas.microsoft.com/office/word/2010/wordprocessingGroup" xmlns:wpi="http://schemas.microsoft.com/office/word/2010/wordprocessingInk" xmlns:wne="http://schemas.microsoft.com/office/word/2006/wordml" xmlns:wps="http://schemas.microsoft.com/office/word/2010/wordprocessingShape" mc:Ignorable="w14 w15 w16se w16cid wp14">
   <w:endnote w:type="separator" w:id="-1">
     <w:p>
       <w:r>
@@ -8808,7 +9539,7 @@
 </file>
 
 <file path=word/footer1.xml><?xml version="1.0" encoding="utf-8"?>
-<w:ftr xmlns:wpc="http://schemas.microsoft.com/office/word/2010/wordprocessingCanvas" xmlns:cx="http://schemas.microsoft.com/office/drawing/2014/chartex" xmlns:cx1="http://schemas.microsoft.com/office/drawing/2015/9/8/chartex" xmlns:mc="http://schemas.openxmlformats.org/markup-compatibility/2006" xmlns:o="urn:schemas-microsoft-com:office:office" xmlns:r="http://schemas.openxmlformats.org/officeDocument/2006/relationships" xmlns:m="http://schemas.openxmlformats.org/officeDocument/2006/math" xmlns:v="urn:schemas-microsoft-com:vml" xmlns:wp14="http://schemas.microsoft.com/office/word/2010/wordprocessingDrawing" xmlns:wp="http://schemas.openxmlformats.org/drawingml/2006/wordprocessingDrawing" xmlns:w10="urn:schemas-microsoft-com:office:word" xmlns:w="http://schemas.openxmlformats.org/wordprocessingml/2006/main" xmlns:w14="http://schemas.microsoft.com/office/word/2010/wordml" xmlns:w15="http://schemas.microsoft.com/office/word/2012/wordml" xmlns:w16se="http://schemas.microsoft.com/office/word/2015/wordml/symex" xmlns:wpg="http://schemas.microsoft.com/office/word/2010/wordprocessingGroup" xmlns:wpi="http://schemas.microsoft.com/office/word/2010/wordprocessingInk" xmlns:wne="http://schemas.microsoft.com/office/word/2006/wordml" xmlns:wps="http://schemas.microsoft.com/office/word/2010/wordprocessingShape" mc:Ignorable="w14 w15 w16se wp14">
+<w:ftr xmlns:wpc="http://schemas.microsoft.com/office/word/2010/wordprocessingCanvas" xmlns:cx="http://schemas.microsoft.com/office/drawing/2014/chartex" xmlns:cx1="http://schemas.microsoft.com/office/drawing/2015/9/8/chartex" xmlns:cx2="http://schemas.microsoft.com/office/drawing/2015/10/21/chartex" xmlns:cx3="http://schemas.microsoft.com/office/drawing/2016/5/9/chartex" xmlns:cx4="http://schemas.microsoft.com/office/drawing/2016/5/10/chartex" xmlns:cx5="http://schemas.microsoft.com/office/drawing/2016/5/11/chartex" xmlns:cx6="http://schemas.microsoft.com/office/drawing/2016/5/12/chartex" xmlns:cx7="http://schemas.microsoft.com/office/drawing/2016/5/13/chartex" xmlns:cx8="http://schemas.microsoft.com/office/drawing/2016/5/14/chartex" xmlns:mc="http://schemas.openxmlformats.org/markup-compatibility/2006" xmlns:aink="http://schemas.microsoft.com/office/drawing/2016/ink" xmlns:am3d="http://schemas.microsoft.com/office/drawing/2017/model3d" xmlns:o="urn:schemas-microsoft-com:office:office" xmlns:r="http://schemas.openxmlformats.org/officeDocument/2006/relationships" xmlns:m="http://schemas.openxmlformats.org/officeDocument/2006/math" xmlns:v="urn:schemas-microsoft-com:vml" xmlns:wp14="http://schemas.microsoft.com/office/word/2010/wordprocessingDrawing" xmlns:wp="http://schemas.openxmlformats.org/drawingml/2006/wordprocessingDrawing" xmlns:w10="urn:schemas-microsoft-com:office:word" xmlns:w="http://schemas.openxmlformats.org/wordprocessingml/2006/main" xmlns:w14="http://schemas.microsoft.com/office/word/2010/wordml" xmlns:w15="http://schemas.microsoft.com/office/word/2012/wordml" xmlns:w16cid="http://schemas.microsoft.com/office/word/2016/wordml/cid" xmlns:w16se="http://schemas.microsoft.com/office/word/2015/wordml/symex" xmlns:wpg="http://schemas.microsoft.com/office/word/2010/wordprocessingGroup" xmlns:wpi="http://schemas.microsoft.com/office/word/2010/wordprocessingInk" xmlns:wne="http://schemas.microsoft.com/office/word/2006/wordml" xmlns:wps="http://schemas.microsoft.com/office/word/2010/wordprocessingShape" mc:Ignorable="w14 w15 w16se w16cid wp14">
   <w:sdt>
     <w:sdtPr>
       <w:id w:val="-443921146"/>
@@ -8861,7 +9592,7 @@
 </file>
 
 <file path=word/footnotes.xml><?xml version="1.0" encoding="utf-8"?>
-<w:footnotes xmlns:wpc="http://schemas.microsoft.com/office/word/2010/wordprocessingCanvas" xmlns:cx="http://schemas.microsoft.com/office/drawing/2014/chartex" xmlns:cx1="http://schemas.microsoft.com/office/drawing/2015/9/8/chartex" xmlns:mc="http://schemas.openxmlformats.org/markup-compatibility/2006" xmlns:o="urn:schemas-microsoft-com:office:office" xmlns:r="http://schemas.openxmlformats.org/officeDocument/2006/relationships" xmlns:m="http://schemas.openxmlformats.org/officeDocument/2006/math" xmlns:v="urn:schemas-microsoft-com:vml" xmlns:wp14="http://schemas.microsoft.com/office/word/2010/wordprocessingDrawing" xmlns:wp="http://schemas.openxmlformats.org/drawingml/2006/wordprocessingDrawing" xmlns:w10="urn:schemas-microsoft-com:office:word" xmlns:w="http://schemas.openxmlformats.org/wordprocessingml/2006/main" xmlns:w14="http://schemas.microsoft.com/office/word/2010/wordml" xmlns:w15="http://schemas.microsoft.com/office/word/2012/wordml" xmlns:w16se="http://schemas.microsoft.com/office/word/2015/wordml/symex" xmlns:wpg="http://schemas.microsoft.com/office/word/2010/wordprocessingGroup" xmlns:wpi="http://schemas.microsoft.com/office/word/2010/wordprocessingInk" xmlns:wne="http://schemas.microsoft.com/office/word/2006/wordml" xmlns:wps="http://schemas.microsoft.com/office/word/2010/wordprocessingShape" mc:Ignorable="w14 w15 w16se wp14">
+<w:footnotes xmlns:wpc="http://schemas.microsoft.com/office/word/2010/wordprocessingCanvas" xmlns:cx="http://schemas.microsoft.com/office/drawing/2014/chartex" xmlns:cx1="http://schemas.microsoft.com/office/drawing/2015/9/8/chartex" xmlns:cx2="http://schemas.microsoft.com/office/drawing/2015/10/21/chartex" xmlns:cx3="http://schemas.microsoft.com/office/drawing/2016/5/9/chartex" xmlns:cx4="http://schemas.microsoft.com/office/drawing/2016/5/10/chartex" xmlns:cx5="http://schemas.microsoft.com/office/drawing/2016/5/11/chartex" xmlns:cx6="http://schemas.microsoft.com/office/drawing/2016/5/12/chartex" xmlns:cx7="http://schemas.microsoft.com/office/drawing/2016/5/13/chartex" xmlns:cx8="http://schemas.microsoft.com/office/drawing/2016/5/14/chartex" xmlns:mc="http://schemas.openxmlformats.org/markup-compatibility/2006" xmlns:aink="http://schemas.microsoft.com/office/drawing/2016/ink" xmlns:am3d="http://schemas.microsoft.com/office/drawing/2017/model3d" xmlns:o="urn:schemas-microsoft-com:office:office" xmlns:r="http://schemas.openxmlformats.org/officeDocument/2006/relationships" xmlns:m="http://schemas.openxmlformats.org/officeDocument/2006/math" xmlns:v="urn:schemas-microsoft-com:vml" xmlns:wp14="http://schemas.microsoft.com/office/word/2010/wordprocessingDrawing" xmlns:wp="http://schemas.openxmlformats.org/drawingml/2006/wordprocessingDrawing" xmlns:w10="urn:schemas-microsoft-com:office:word" xmlns:w="http://schemas.openxmlformats.org/wordprocessingml/2006/main" xmlns:w14="http://schemas.microsoft.com/office/word/2010/wordml" xmlns:w15="http://schemas.microsoft.com/office/word/2012/wordml" xmlns:w16cid="http://schemas.microsoft.com/office/word/2016/wordml/cid" xmlns:w16se="http://schemas.microsoft.com/office/word/2015/wordml/symex" xmlns:wpg="http://schemas.microsoft.com/office/word/2010/wordprocessingGroup" xmlns:wpi="http://schemas.microsoft.com/office/word/2010/wordprocessingInk" xmlns:wne="http://schemas.microsoft.com/office/word/2006/wordml" xmlns:wps="http://schemas.microsoft.com/office/word/2010/wordprocessingShape" mc:Ignorable="w14 w15 w16se w16cid wp14">
   <w:footnote w:type="separator" w:id="-1">
     <w:p>
       <w:r>
@@ -8928,7 +9659,7 @@
 </file>
 
 <file path=word/header1.xml><?xml version="1.0" encoding="utf-8"?>
-<w:hdr xmlns:wpc="http://schemas.microsoft.com/office/word/2010/wordprocessingCanvas" xmlns:cx="http://schemas.microsoft.com/office/drawing/2014/chartex" xmlns:cx1="http://schemas.microsoft.com/office/drawing/2015/9/8/chartex" xmlns:mc="http://schemas.openxmlformats.org/markup-compatibility/2006" xmlns:o="urn:schemas-microsoft-com:office:office" xmlns:r="http://schemas.openxmlformats.org/officeDocument/2006/relationships" xmlns:m="http://schemas.openxmlformats.org/officeDocument/2006/math" xmlns:v="urn:schemas-microsoft-com:vml" xmlns:wp14="http://schemas.microsoft.com/office/word/2010/wordprocessingDrawing" xmlns:wp="http://schemas.openxmlformats.org/drawingml/2006/wordprocessingDrawing" xmlns:w10="urn:schemas-microsoft-com:office:word" xmlns:w="http://schemas.openxmlformats.org/wordprocessingml/2006/main" xmlns:w14="http://schemas.microsoft.com/office/word/2010/wordml" xmlns:w15="http://schemas.microsoft.com/office/word/2012/wordml" xmlns:w16se="http://schemas.microsoft.com/office/word/2015/wordml/symex" xmlns:wpg="http://schemas.microsoft.com/office/word/2010/wordprocessingGroup" xmlns:wpi="http://schemas.microsoft.com/office/word/2010/wordprocessingInk" xmlns:wne="http://schemas.microsoft.com/office/word/2006/wordml" xmlns:wps="http://schemas.microsoft.com/office/word/2010/wordprocessingShape" mc:Ignorable="w14 w15 w16se wp14">
+<w:hdr xmlns:wpc="http://schemas.microsoft.com/office/word/2010/wordprocessingCanvas" xmlns:cx="http://schemas.microsoft.com/office/drawing/2014/chartex" xmlns:cx1="http://schemas.microsoft.com/office/drawing/2015/9/8/chartex" xmlns:cx2="http://schemas.microsoft.com/office/drawing/2015/10/21/chartex" xmlns:cx3="http://schemas.microsoft.com/office/drawing/2016/5/9/chartex" xmlns:cx4="http://schemas.microsoft.com/office/drawing/2016/5/10/chartex" xmlns:cx5="http://schemas.microsoft.com/office/drawing/2016/5/11/chartex" xmlns:cx6="http://schemas.microsoft.com/office/drawing/2016/5/12/chartex" xmlns:cx7="http://schemas.microsoft.com/office/drawing/2016/5/13/chartex" xmlns:cx8="http://schemas.microsoft.com/office/drawing/2016/5/14/chartex" xmlns:mc="http://schemas.openxmlformats.org/markup-compatibility/2006" xmlns:aink="http://schemas.microsoft.com/office/drawing/2016/ink" xmlns:am3d="http://schemas.microsoft.com/office/drawing/2017/model3d" xmlns:o="urn:schemas-microsoft-com:office:office" xmlns:r="http://schemas.openxmlformats.org/officeDocument/2006/relationships" xmlns:m="http://schemas.openxmlformats.org/officeDocument/2006/math" xmlns:v="urn:schemas-microsoft-com:vml" xmlns:wp14="http://schemas.microsoft.com/office/word/2010/wordprocessingDrawing" xmlns:wp="http://schemas.openxmlformats.org/drawingml/2006/wordprocessingDrawing" xmlns:w10="urn:schemas-microsoft-com:office:word" xmlns:w="http://schemas.openxmlformats.org/wordprocessingml/2006/main" xmlns:w14="http://schemas.microsoft.com/office/word/2010/wordml" xmlns:w15="http://schemas.microsoft.com/office/word/2012/wordml" xmlns:w16cid="http://schemas.microsoft.com/office/word/2016/wordml/cid" xmlns:w16se="http://schemas.microsoft.com/office/word/2015/wordml/symex" xmlns:wpg="http://schemas.microsoft.com/office/word/2010/wordprocessingGroup" xmlns:wpi="http://schemas.microsoft.com/office/word/2010/wordprocessingInk" xmlns:wne="http://schemas.microsoft.com/office/word/2006/wordml" xmlns:wps="http://schemas.microsoft.com/office/word/2010/wordprocessingShape" mc:Ignorable="w14 w15 w16se w16cid wp14">
   <w:p>
     <w:pPr>
       <w:pStyle w:val="Header"/>
@@ -9081,7 +9812,7 @@
 </file>
 
 <file path=word/numbering.xml><?xml version="1.0" encoding="utf-8"?>
-<w:numbering xmlns:wpc="http://schemas.microsoft.com/office/word/2010/wordprocessingCanvas" xmlns:cx="http://schemas.microsoft.com/office/drawing/2014/chartex" xmlns:cx1="http://schemas.microsoft.com/office/drawing/2015/9/8/chartex" xmlns:mc="http://schemas.openxmlformats.org/markup-compatibility/2006" xmlns:o="urn:schemas-microsoft-com:office:office" xmlns:r="http://schemas.openxmlformats.org/officeDocument/2006/relationships" xmlns:m="http://schemas.openxmlformats.org/officeDocument/2006/math" xmlns:v="urn:schemas-microsoft-com:vml" xmlns:wp14="http://schemas.microsoft.com/office/word/2010/wordprocessingDrawing" xmlns:wp="http://schemas.openxmlformats.org/drawingml/2006/wordprocessingDrawing" xmlns:w10="urn:schemas-microsoft-com:office:word" xmlns:w="http://schemas.openxmlformats.org/wordprocessingml/2006/main" xmlns:w14="http://schemas.microsoft.com/office/word/2010/wordml" xmlns:w15="http://schemas.microsoft.com/office/word/2012/wordml" xmlns:w16se="http://schemas.microsoft.com/office/word/2015/wordml/symex" xmlns:wpg="http://schemas.microsoft.com/office/word/2010/wordprocessingGroup" xmlns:wpi="http://schemas.microsoft.com/office/word/2010/wordprocessingInk" xmlns:wne="http://schemas.microsoft.com/office/word/2006/wordml" xmlns:wps="http://schemas.microsoft.com/office/word/2010/wordprocessingShape" mc:Ignorable="w14 w15 w16se wp14">
+<w:numbering xmlns:wpc="http://schemas.microsoft.com/office/word/2010/wordprocessingCanvas" xmlns:cx="http://schemas.microsoft.com/office/drawing/2014/chartex" xmlns:cx1="http://schemas.microsoft.com/office/drawing/2015/9/8/chartex" xmlns:cx2="http://schemas.microsoft.com/office/drawing/2015/10/21/chartex" xmlns:cx3="http://schemas.microsoft.com/office/drawing/2016/5/9/chartex" xmlns:cx4="http://schemas.microsoft.com/office/drawing/2016/5/10/chartex" xmlns:cx5="http://schemas.microsoft.com/office/drawing/2016/5/11/chartex" xmlns:cx6="http://schemas.microsoft.com/office/drawing/2016/5/12/chartex" xmlns:cx7="http://schemas.microsoft.com/office/drawing/2016/5/13/chartex" xmlns:cx8="http://schemas.microsoft.com/office/drawing/2016/5/14/chartex" xmlns:mc="http://schemas.openxmlformats.org/markup-compatibility/2006" xmlns:aink="http://schemas.microsoft.com/office/drawing/2016/ink" xmlns:am3d="http://schemas.microsoft.com/office/drawing/2017/model3d" xmlns:o="urn:schemas-microsoft-com:office:office" xmlns:r="http://schemas.openxmlformats.org/officeDocument/2006/relationships" xmlns:m="http://schemas.openxmlformats.org/officeDocument/2006/math" xmlns:v="urn:schemas-microsoft-com:vml" xmlns:wp14="http://schemas.microsoft.com/office/word/2010/wordprocessingDrawing" xmlns:wp="http://schemas.openxmlformats.org/drawingml/2006/wordprocessingDrawing" xmlns:w10="urn:schemas-microsoft-com:office:word" xmlns:w="http://schemas.openxmlformats.org/wordprocessingml/2006/main" xmlns:w14="http://schemas.microsoft.com/office/word/2010/wordml" xmlns:w15="http://schemas.microsoft.com/office/word/2012/wordml" xmlns:w16cid="http://schemas.microsoft.com/office/word/2016/wordml/cid" xmlns:w16se="http://schemas.microsoft.com/office/word/2015/wordml/symex" xmlns:wpg="http://schemas.microsoft.com/office/word/2010/wordprocessingGroup" xmlns:wpi="http://schemas.microsoft.com/office/word/2010/wordprocessingInk" xmlns:wne="http://schemas.microsoft.com/office/word/2006/wordml" xmlns:wps="http://schemas.microsoft.com/office/word/2010/wordprocessingShape" mc:Ignorable="w14 w15 w16se w16cid wp14">
   <w:abstractNum w:abstractNumId="0" w15:restartNumberingAfterBreak="0">
     <w:nsid w:val="0334091A"/>
     <w:multiLevelType w:val="hybridMultilevel"/>
@@ -11292,7 +12023,7 @@
 </file>
 
 <file path=word/styles.xml><?xml version="1.0" encoding="utf-8"?>
-<w:styles xmlns:mc="http://schemas.openxmlformats.org/markup-compatibility/2006" xmlns:r="http://schemas.openxmlformats.org/officeDocument/2006/relationships" xmlns:w="http://schemas.openxmlformats.org/wordprocessingml/2006/main" xmlns:w14="http://schemas.microsoft.com/office/word/2010/wordml" xmlns:w15="http://schemas.microsoft.com/office/word/2012/wordml" xmlns:w16se="http://schemas.microsoft.com/office/word/2015/wordml/symex" mc:Ignorable="w14 w15 w16se">
+<w:styles xmlns:mc="http://schemas.openxmlformats.org/markup-compatibility/2006" xmlns:r="http://schemas.openxmlformats.org/officeDocument/2006/relationships" xmlns:w="http://schemas.openxmlformats.org/wordprocessingml/2006/main" xmlns:w14="http://schemas.microsoft.com/office/word/2010/wordml" xmlns:w15="http://schemas.microsoft.com/office/word/2012/wordml" xmlns:w16cid="http://schemas.microsoft.com/office/word/2016/wordml/cid" xmlns:w16se="http://schemas.microsoft.com/office/word/2015/wordml/symex" mc:Ignorable="w14 w15 w16se w16cid">
   <w:docDefaults>
     <w:rPrDefault>
       <w:rPr>
@@ -11310,7 +12041,7 @@
       </w:pPr>
     </w:pPrDefault>
   </w:docDefaults>
-  <w:latentStyles w:defLockedState="0" w:defUIPriority="99" w:defSemiHidden="0" w:defUnhideWhenUsed="0" w:defQFormat="0" w:count="371">
+  <w:latentStyles w:defLockedState="0" w:defUIPriority="99" w:defSemiHidden="0" w:defUnhideWhenUsed="0" w:defQFormat="0" w:count="375">
     <w:lsdException w:name="Normal" w:uiPriority="0" w:qFormat="1"/>
     <w:lsdException w:name="heading 1" w:uiPriority="9" w:qFormat="1"/>
     <w:lsdException w:name="heading 2" w:semiHidden="1" w:uiPriority="0" w:unhideWhenUsed="1" w:qFormat="1"/>
@@ -11682,6 +12413,10 @@
     <w:lsdException w:name="List Table 5 Dark Accent 6" w:uiPriority="50"/>
     <w:lsdException w:name="List Table 6 Colorful Accent 6" w:uiPriority="51"/>
     <w:lsdException w:name="List Table 7 Colorful Accent 6" w:uiPriority="52"/>
+    <w:lsdException w:name="Mention" w:semiHidden="1" w:unhideWhenUsed="1"/>
+    <w:lsdException w:name="Smart Hyperlink" w:semiHidden="1" w:unhideWhenUsed="1"/>
+    <w:lsdException w:name="Hashtag" w:semiHidden="1" w:unhideWhenUsed="1"/>
+    <w:lsdException w:name="Unresolved Mention" w:semiHidden="1" w:unhideWhenUsed="1"/>
   </w:latentStyles>
   <w:style w:type="paragraph" w:default="1" w:styleId="Normal">
     <w:name w:val="Normal"/>
@@ -14187,8 +14922,8 @@
       <w:shd w:val="clear" w:color="auto" w:fill="E1DFDD"/>
     </w:rPr>
   </w:style>
-  <w:style w:type="character" w:customStyle="1" w:styleId="UnresolvedMention">
-    <w:name w:val="Unresolved Mention"/>
+  <w:style w:type="character" w:customStyle="1" w:styleId="UnresolvedMention3">
+    <w:name w:val="Unresolved Mention3"/>
     <w:basedOn w:val="DefaultParagraphFont"/>
     <w:uiPriority w:val="99"/>
     <w:semiHidden/>
@@ -14203,7 +14938,7 @@
 </file>
 
 <file path=word/glossary/document.xml><?xml version="1.0" encoding="utf-8"?>
-<w:glossaryDocument xmlns:wpc="http://schemas.microsoft.com/office/word/2010/wordprocessingCanvas" xmlns:cx="http://schemas.microsoft.com/office/drawing/2014/chartex" xmlns:cx1="http://schemas.microsoft.com/office/drawing/2015/9/8/chartex" xmlns:mc="http://schemas.openxmlformats.org/markup-compatibility/2006" xmlns:o="urn:schemas-microsoft-com:office:office" xmlns:r="http://schemas.openxmlformats.org/officeDocument/2006/relationships" xmlns:m="http://schemas.openxmlformats.org/officeDocument/2006/math" xmlns:v="urn:schemas-microsoft-com:vml" xmlns:wp14="http://schemas.microsoft.com/office/word/2010/wordprocessingDrawing" xmlns:wp="http://schemas.openxmlformats.org/drawingml/2006/wordprocessingDrawing" xmlns:w10="urn:schemas-microsoft-com:office:word" xmlns:w="http://schemas.openxmlformats.org/wordprocessingml/2006/main" xmlns:w14="http://schemas.microsoft.com/office/word/2010/wordml" xmlns:w15="http://schemas.microsoft.com/office/word/2012/wordml" xmlns:w16se="http://schemas.microsoft.com/office/word/2015/wordml/symex" xmlns:wpg="http://schemas.microsoft.com/office/word/2010/wordprocessingGroup" xmlns:wpi="http://schemas.microsoft.com/office/word/2010/wordprocessingInk" xmlns:wne="http://schemas.microsoft.com/office/word/2006/wordml" xmlns:wps="http://schemas.microsoft.com/office/word/2010/wordprocessingShape" mc:Ignorable="w14 w15 w16se wp14">
+<w:glossaryDocument xmlns:wpc="http://schemas.microsoft.com/office/word/2010/wordprocessingCanvas" xmlns:cx="http://schemas.microsoft.com/office/drawing/2014/chartex" xmlns:cx1="http://schemas.microsoft.com/office/drawing/2015/9/8/chartex" xmlns:cx2="http://schemas.microsoft.com/office/drawing/2015/10/21/chartex" xmlns:cx3="http://schemas.microsoft.com/office/drawing/2016/5/9/chartex" xmlns:cx4="http://schemas.microsoft.com/office/drawing/2016/5/10/chartex" xmlns:cx5="http://schemas.microsoft.com/office/drawing/2016/5/11/chartex" xmlns:cx6="http://schemas.microsoft.com/office/drawing/2016/5/12/chartex" xmlns:cx7="http://schemas.microsoft.com/office/drawing/2016/5/13/chartex" xmlns:cx8="http://schemas.microsoft.com/office/drawing/2016/5/14/chartex" xmlns:mc="http://schemas.openxmlformats.org/markup-compatibility/2006" xmlns:aink="http://schemas.microsoft.com/office/drawing/2016/ink" xmlns:am3d="http://schemas.microsoft.com/office/drawing/2017/model3d" xmlns:o="urn:schemas-microsoft-com:office:office" xmlns:r="http://schemas.openxmlformats.org/officeDocument/2006/relationships" xmlns:m="http://schemas.openxmlformats.org/officeDocument/2006/math" xmlns:v="urn:schemas-microsoft-com:vml" xmlns:wp14="http://schemas.microsoft.com/office/word/2010/wordprocessingDrawing" xmlns:wp="http://schemas.openxmlformats.org/drawingml/2006/wordprocessingDrawing" xmlns:w10="urn:schemas-microsoft-com:office:word" xmlns:w="http://schemas.openxmlformats.org/wordprocessingml/2006/main" xmlns:w14="http://schemas.microsoft.com/office/word/2010/wordml" xmlns:w15="http://schemas.microsoft.com/office/word/2012/wordml" xmlns:w16cid="http://schemas.microsoft.com/office/word/2016/wordml/cid" xmlns:w16se="http://schemas.microsoft.com/office/word/2015/wordml/symex" xmlns:wpg="http://schemas.microsoft.com/office/word/2010/wordprocessingGroup" xmlns:wpi="http://schemas.microsoft.com/office/word/2010/wordprocessingInk" xmlns:wne="http://schemas.microsoft.com/office/word/2006/wordml" xmlns:wps="http://schemas.microsoft.com/office/word/2010/wordprocessingShape" mc:Ignorable="w14 w15 w16se w16cid wp14">
   <w:docParts>
     <w:docPart>
       <w:docPartPr>
@@ -14288,7 +15023,7 @@
 </file>
 
 <file path=word/glossary/fontTable.xml><?xml version="1.0" encoding="utf-8"?>
-<w:fonts xmlns:mc="http://schemas.openxmlformats.org/markup-compatibility/2006" xmlns:r="http://schemas.openxmlformats.org/officeDocument/2006/relationships" xmlns:w="http://schemas.openxmlformats.org/wordprocessingml/2006/main" xmlns:w14="http://schemas.microsoft.com/office/word/2010/wordml" xmlns:w15="http://schemas.microsoft.com/office/word/2012/wordml" xmlns:w16se="http://schemas.microsoft.com/office/word/2015/wordml/symex" mc:Ignorable="w14 w15 w16se">
+<w:fonts xmlns:mc="http://schemas.openxmlformats.org/markup-compatibility/2006" xmlns:r="http://schemas.openxmlformats.org/officeDocument/2006/relationships" xmlns:w="http://schemas.openxmlformats.org/wordprocessingml/2006/main" xmlns:w14="http://schemas.microsoft.com/office/word/2010/wordml" xmlns:w15="http://schemas.microsoft.com/office/word/2012/wordml" xmlns:w16cid="http://schemas.microsoft.com/office/word/2016/wordml/cid" xmlns:w16se="http://schemas.microsoft.com/office/word/2015/wordml/symex" mc:Ignorable="w14 w15 w16se w16cid">
   <w:font w:name="Symbol">
     <w:panose1 w:val="05050102010706020507"/>
     <w:charset w:val="02"/>
@@ -14329,7 +15064,7 @@
     <w:charset w:val="00"/>
     <w:family w:val="swiss"/>
     <w:pitch w:val="variable"/>
-    <w:sig w:usb0="E0002EFF" w:usb1="C0007843" w:usb2="00000009" w:usb3="00000000" w:csb0="000001FF" w:csb1="00000000"/>
+    <w:sig w:usb0="E0002EFF" w:usb1="C000785B" w:usb2="00000009" w:usb3="00000000" w:csb0="000001FF" w:csb1="00000000"/>
   </w:font>
   <w:font w:name="Consolas">
     <w:panose1 w:val="020B0609020204030204"/>
@@ -14349,7 +15084,7 @@
 </file>
 
 <file path=word/glossary/settings.xml><?xml version="1.0" encoding="utf-8"?>
-<w:settings xmlns:mc="http://schemas.openxmlformats.org/markup-compatibility/2006" xmlns:o="urn:schemas-microsoft-com:office:office" xmlns:r="http://schemas.openxmlformats.org/officeDocument/2006/relationships" xmlns:m="http://schemas.openxmlformats.org/officeDocument/2006/math" xmlns:v="urn:schemas-microsoft-com:vml" xmlns:w10="urn:schemas-microsoft-com:office:word" xmlns:w="http://schemas.openxmlformats.org/wordprocessingml/2006/main" xmlns:w14="http://schemas.microsoft.com/office/word/2010/wordml" xmlns:w15="http://schemas.microsoft.com/office/word/2012/wordml" xmlns:w16se="http://schemas.microsoft.com/office/word/2015/wordml/symex" xmlns:sl="http://schemas.openxmlformats.org/schemaLibrary/2006/main" mc:Ignorable="w14 w15 w16se">
+<w:settings xmlns:mc="http://schemas.openxmlformats.org/markup-compatibility/2006" xmlns:o="urn:schemas-microsoft-com:office:office" xmlns:r="http://schemas.openxmlformats.org/officeDocument/2006/relationships" xmlns:m="http://schemas.openxmlformats.org/officeDocument/2006/math" xmlns:v="urn:schemas-microsoft-com:vml" xmlns:w10="urn:schemas-microsoft-com:office:word" xmlns:w="http://schemas.openxmlformats.org/wordprocessingml/2006/main" xmlns:w14="http://schemas.microsoft.com/office/word/2010/wordml" xmlns:w15="http://schemas.microsoft.com/office/word/2012/wordml" xmlns:w16cid="http://schemas.microsoft.com/office/word/2016/wordml/cid" xmlns:w16se="http://schemas.microsoft.com/office/word/2015/wordml/symex" xmlns:sl="http://schemas.openxmlformats.org/schemaLibrary/2006/main" mc:Ignorable="w14 w15 w16se w16cid">
   <w:view w:val="normal"/>
   <w:defaultTabStop w:val="720"/>
   <w:characterSpacingControl w:val="doNotCompress"/>
@@ -14360,6 +15095,7 @@
     <w:compatSetting w:name="enableOpenTypeFeatures" w:uri="http://schemas.microsoft.com/office/word" w:val="1"/>
     <w:compatSetting w:name="doNotFlipMirrorIndents" w:uri="http://schemas.microsoft.com/office/word" w:val="1"/>
     <w:compatSetting w:name="differentiateMultirowTableHeaders" w:uri="http://schemas.microsoft.com/office/word" w:val="1"/>
+    <w:compatSetting w:name="useWord2013TrackBottomHyphenation" w:uri="http://schemas.microsoft.com/office/word" w:val="1"/>
   </w:compat>
   <w:rsids>
     <w:rsidRoot w:val="005B342F"/>
@@ -14379,10 +15115,12 @@
     <w:rsid w:val="00703EAE"/>
     <w:rsid w:val="007F4594"/>
     <w:rsid w:val="009878AB"/>
+    <w:rsid w:val="009C73A4"/>
     <w:rsid w:val="00A20EB8"/>
     <w:rsid w:val="00AD5280"/>
     <w:rsid w:val="00AF4C5E"/>
     <w:rsid w:val="00B147D7"/>
+    <w:rsid w:val="00BA2132"/>
     <w:rsid w:val="00BB4601"/>
     <w:rsid w:val="00C26E2A"/>
     <w:rsid w:val="00CC14BD"/>
@@ -14410,7 +15148,7 @@
 </file>
 
 <file path=word/glossary/styles.xml><?xml version="1.0" encoding="utf-8"?>
-<w:styles xmlns:mc="http://schemas.openxmlformats.org/markup-compatibility/2006" xmlns:r="http://schemas.openxmlformats.org/officeDocument/2006/relationships" xmlns:w="http://schemas.openxmlformats.org/wordprocessingml/2006/main" xmlns:w14="http://schemas.microsoft.com/office/word/2010/wordml" xmlns:w15="http://schemas.microsoft.com/office/word/2012/wordml" xmlns:w16se="http://schemas.microsoft.com/office/word/2015/wordml/symex" mc:Ignorable="w14 w15 w16se">
+<w:styles xmlns:mc="http://schemas.openxmlformats.org/markup-compatibility/2006" xmlns:r="http://schemas.openxmlformats.org/officeDocument/2006/relationships" xmlns:w="http://schemas.openxmlformats.org/wordprocessingml/2006/main" xmlns:w14="http://schemas.microsoft.com/office/word/2010/wordml" xmlns:w15="http://schemas.microsoft.com/office/word/2012/wordml" xmlns:w16cid="http://schemas.microsoft.com/office/word/2016/wordml/cid" xmlns:w16se="http://schemas.microsoft.com/office/word/2015/wordml/symex" mc:Ignorable="w14 w15 w16se w16cid">
   <w:docDefaults>
     <w:rPrDefault>
       <w:rPr>
@@ -14426,7 +15164,7 @@
       </w:pPr>
     </w:pPrDefault>
   </w:docDefaults>
-  <w:latentStyles w:defLockedState="0" w:defUIPriority="99" w:defSemiHidden="0" w:defUnhideWhenUsed="0" w:defQFormat="0" w:count="371">
+  <w:latentStyles w:defLockedState="0" w:defUIPriority="99" w:defSemiHidden="0" w:defUnhideWhenUsed="0" w:defQFormat="0" w:count="375">
     <w:lsdException w:name="Normal" w:uiPriority="0" w:qFormat="1"/>
     <w:lsdException w:name="heading 1" w:uiPriority="9" w:qFormat="1"/>
     <w:lsdException w:name="heading 2" w:semiHidden="1" w:uiPriority="9" w:unhideWhenUsed="1" w:qFormat="1"/>
@@ -14798,6 +15536,10 @@
     <w:lsdException w:name="List Table 5 Dark Accent 6" w:uiPriority="50"/>
     <w:lsdException w:name="List Table 6 Colorful Accent 6" w:uiPriority="51"/>
     <w:lsdException w:name="List Table 7 Colorful Accent 6" w:uiPriority="52"/>
+    <w:lsdException w:name="Mention" w:semiHidden="1" w:unhideWhenUsed="1"/>
+    <w:lsdException w:name="Smart Hyperlink" w:semiHidden="1" w:unhideWhenUsed="1"/>
+    <w:lsdException w:name="Hashtag" w:semiHidden="1" w:unhideWhenUsed="1"/>
+    <w:lsdException w:name="Unresolved Mention" w:semiHidden="1" w:unhideWhenUsed="1"/>
   </w:latentStyles>
   <w:style w:type="paragraph" w:default="1" w:styleId="Normal">
     <w:name w:val="Normal"/>
@@ -15177,7 +15919,7 @@
 </file>
 
 <file path=word/glossary/webSettings.xml><?xml version="1.0" encoding="utf-8"?>
-<w:webSettings xmlns:mc="http://schemas.openxmlformats.org/markup-compatibility/2006" xmlns:r="http://schemas.openxmlformats.org/officeDocument/2006/relationships" xmlns:w="http://schemas.openxmlformats.org/wordprocessingml/2006/main" xmlns:w14="http://schemas.microsoft.com/office/word/2010/wordml" xmlns:w15="http://schemas.microsoft.com/office/word/2012/wordml" xmlns:w16se="http://schemas.microsoft.com/office/word/2015/wordml/symex" mc:Ignorable="w14 w15 w16se">
+<w:webSettings xmlns:mc="http://schemas.openxmlformats.org/markup-compatibility/2006" xmlns:r="http://schemas.openxmlformats.org/officeDocument/2006/relationships" xmlns:w="http://schemas.openxmlformats.org/wordprocessingml/2006/main" xmlns:w14="http://schemas.microsoft.com/office/word/2010/wordml" xmlns:w15="http://schemas.microsoft.com/office/word/2012/wordml" xmlns:w16cid="http://schemas.microsoft.com/office/word/2016/wordml/cid" xmlns:w16se="http://schemas.microsoft.com/office/word/2015/wordml/symex" mc:Ignorable="w14 w15 w16se w16cid">
   <w:optimizeForBrowser/>
   <w:allowPNG/>
 </w:webSettings>
@@ -15451,7 +16193,7 @@
 </file>
 
 <file path=customXml/itemProps2.xml><?xml version="1.0" encoding="utf-8"?>
-<ds:datastoreItem xmlns:ds="http://schemas.openxmlformats.org/officeDocument/2006/customXml" ds:itemID="{E37F20CA-9F69-4244-BCF3-7D8FAFBCE312}">
+<ds:datastoreItem xmlns:ds="http://schemas.openxmlformats.org/officeDocument/2006/customXml" ds:itemID="{2700A8C2-6568-421E-9B46-8835513EF69B}">
   <ds:schemaRefs>
     <ds:schemaRef ds:uri="http://schemas.openxmlformats.org/officeDocument/2006/bibliography"/>
   </ds:schemaRefs>

</xml_diff>